<commit_message>
In the midnight hour, she cried "more, more, more report changes"
</commit_message>
<xml_diff>
--- a/Final Report/Final Report.docx
+++ b/Final Report/Final Report.docx
@@ -1,6 +1,6 @@
 
 <file path=word/document.xml><?xml version="1.0" encoding="utf-8"?>
-<w:document xmlns:wpc="http://schemas.microsoft.com/office/word/2010/wordprocessingCanvas" xmlns:mc="http://schemas.openxmlformats.org/markup-compatibility/2006" xmlns:o="urn:schemas-microsoft-com:office:office" xmlns:r="http://schemas.openxmlformats.org/officeDocument/2006/relationships" xmlns:m="http://schemas.openxmlformats.org/officeDocument/2006/math" xmlns:v="urn:schemas-microsoft-com:vml" xmlns:wp14="http://schemas.microsoft.com/office/word/2010/wordprocessingDrawing" xmlns:wp="http://schemas.openxmlformats.org/drawingml/2006/wordprocessingDrawing" xmlns:w10="urn:schemas-microsoft-com:office:word" xmlns:w="http://schemas.openxmlformats.org/wordprocessingml/2006/main" xmlns:w14="http://schemas.microsoft.com/office/word/2010/wordml" xmlns:w15="http://schemas.microsoft.com/office/word/2012/wordml" xmlns:wpg="http://schemas.microsoft.com/office/word/2010/wordprocessingGroup" xmlns:wpi="http://schemas.microsoft.com/office/word/2010/wordprocessingInk" xmlns:wne="http://schemas.microsoft.com/office/word/2006/wordml" xmlns:wps="http://schemas.microsoft.com/office/word/2010/wordprocessingShape" mc:Ignorable="w14 w15 wp14">
+<w:document xmlns:wpc="http://schemas.microsoft.com/office/word/2010/wordprocessingCanvas" xmlns:mo="http://schemas.microsoft.com/office/mac/office/2008/main" xmlns:mc="http://schemas.openxmlformats.org/markup-compatibility/2006" xmlns:mv="urn:schemas-microsoft-com:mac:vml" xmlns:o="urn:schemas-microsoft-com:office:office" xmlns:r="http://schemas.openxmlformats.org/officeDocument/2006/relationships" xmlns:m="http://schemas.openxmlformats.org/officeDocument/2006/math" xmlns:v="urn:schemas-microsoft-com:vml" xmlns:wp14="http://schemas.microsoft.com/office/word/2010/wordprocessingDrawing" xmlns:wp="http://schemas.openxmlformats.org/drawingml/2006/wordprocessingDrawing" xmlns:w10="urn:schemas-microsoft-com:office:word" xmlns:w="http://schemas.openxmlformats.org/wordprocessingml/2006/main" xmlns:w14="http://schemas.microsoft.com/office/word/2010/wordml" xmlns:wpg="http://schemas.microsoft.com/office/word/2010/wordprocessingGroup" xmlns:wpi="http://schemas.microsoft.com/office/word/2010/wordprocessingInk" xmlns:wne="http://schemas.microsoft.com/office/word/2006/wordml" xmlns:wps="http://schemas.microsoft.com/office/word/2010/wordprocessingShape" mc:Ignorable="w14 wp14">
   <w:body>
     <w:p>
       <w:pPr>
@@ -87,7 +87,7 @@
       <w:r>
         <w:rPr>
           <w:noProof/>
-          <w:lang w:eastAsia="en-CA"/>
+          <w:lang w:val="en-US"/>
         </w:rPr>
         <w:drawing>
           <wp:anchor distT="0" distB="0" distL="114300" distR="114300" simplePos="0" relativeHeight="251649536" behindDoc="0" locked="0" layoutInCell="1" allowOverlap="1" wp14:anchorId="70419F49" wp14:editId="33DEB763">
@@ -113,7 +113,7 @@
                     <pic:cNvPicPr/>
                   </pic:nvPicPr>
                   <pic:blipFill>
-                    <a:blip r:embed="rId4">
+                    <a:blip r:embed="rId5">
                       <a:extLst>
                         <a:ext uri="{28A0092B-C50C-407E-A947-70E740481C1C}">
                           <a14:useLocalDpi xmlns:a14="http://schemas.microsoft.com/office/drawing/2010/main" val="0"/>
@@ -289,7 +289,7 @@
         <w:rPr>
           <w:b/>
           <w:noProof/>
-          <w:lang w:eastAsia="en-CA"/>
+          <w:lang w:val="en-US"/>
         </w:rPr>
         <w:drawing>
           <wp:anchor distT="0" distB="0" distL="114300" distR="114300" simplePos="0" relativeHeight="251674112" behindDoc="0" locked="0" layoutInCell="1" allowOverlap="1" wp14:anchorId="00D56745" wp14:editId="125CA082">
@@ -315,7 +315,7 @@
                     <pic:cNvPicPr/>
                   </pic:nvPicPr>
                   <pic:blipFill>
-                    <a:blip r:embed="rId5">
+                    <a:blip r:embed="rId6">
                       <a:extLst>
                         <a:ext uri="{28A0092B-C50C-407E-A947-70E740481C1C}">
                           <a14:useLocalDpi xmlns:a14="http://schemas.microsoft.com/office/drawing/2010/main" val="0"/>
@@ -487,88 +487,56 @@
     <w:p>
       <w:pPr>
         <w:rPr>
-          <w:lang w:val="en-US"/>
-        </w:rPr>
-      </w:pPr>
-      <w:r>
-        <w:rPr>
-          <w:lang w:val="en-US"/>
-        </w:rPr>
-        <w:tab/>
-        <w:t xml:space="preserve">The attachment factor was added in later on, but </w:t>
-      </w:r>
-      <w:r>
-        <w:rPr>
-          <w:lang w:val="en-US"/>
-        </w:rPr>
-        <w:t xml:space="preserve">especially </w:t>
-      </w:r>
-      <w:r>
-        <w:rPr>
-          <w:lang w:val="en-US"/>
-        </w:rPr>
-        <w:t>helped when determining endings.</w:t>
-      </w:r>
-      <w:r>
-        <w:rPr>
-          <w:lang w:val="en-US"/>
-        </w:rPr>
-        <w:t xml:space="preserve"> We had always had the idea for it (it kind of stemmed from inFamous, which had the morality meter) but we weren’t sure how we wanted to put it in the game. In the end, we decided not to show explicitly how much attachment was accumulated because the player could kind of guess from what they had been responding with. Depending on what dialogue choices the player responded with, attachment would go up or down and it helped to take the game to multiple endings.</w:t>
-      </w:r>
-    </w:p>
-    <w:p>
-      <w:pPr>
-        <w:rPr>
-          <w:b/>
-          <w:lang w:val="en-US"/>
-        </w:rPr>
-      </w:pPr>
-    </w:p>
-    <w:p>
-      <w:pPr>
-        <w:rPr>
-          <w:b/>
-          <w:lang w:val="en-US"/>
-        </w:rPr>
-      </w:pPr>
-      <w:r>
-        <w:rPr>
-          <w:b/>
+          <w:b/>
+          <w:lang w:val="en-US"/>
+        </w:rPr>
+      </w:pPr>
+    </w:p>
+    <w:p>
+      <w:pPr>
+        <w:rPr>
+          <w:b/>
+          <w:lang w:val="en-US"/>
+        </w:rPr>
+      </w:pPr>
+      <w:r>
+        <w:rPr>
+          <w:b/>
+          <w:lang w:val="en-US"/>
+        </w:rPr>
+        <w:t>Comparison to original proposal</w:t>
+      </w:r>
+    </w:p>
+    <w:p>
+      <w:pPr>
+        <w:rPr>
+          <w:lang w:val="en-US"/>
+        </w:rPr>
+      </w:pPr>
+      <w:r>
+        <w:rPr>
+          <w:lang w:val="en-US"/>
+        </w:rPr>
+        <w:t xml:space="preserve">Our final product was extremely close to what we originally proposed, all things considered. The amount of detail we initially wanted to include was reduced significantly and the story was shorter than planned, but our core game is what we envisioned in December. We decided to keep the story a bit shorter because with multiple endings, a shorter game is easier to replay with different choices. The </w:t>
+      </w:r>
+      <w:r>
+        <w:rPr>
+          <w:lang w:val="en-US"/>
+        </w:rPr>
+        <w:t>exclusion of the more subtle details in the end were a result of running out time, regrettably.</w:t>
+      </w:r>
+    </w:p>
+    <w:p>
+      <w:pPr>
+        <w:rPr>
+          <w:lang w:val="en-US"/>
+        </w:rPr>
+      </w:pPr>
+      <w:r>
+        <w:rPr>
           <w:lang w:val="en-US"/>
         </w:rPr>
         <w:lastRenderedPageBreak/>
-        <w:t>Comparison to original proposal</w:t>
-      </w:r>
-    </w:p>
-    <w:p>
-      <w:pPr>
-        <w:rPr>
-          <w:lang w:val="en-US"/>
-        </w:rPr>
-      </w:pPr>
-      <w:r>
-        <w:rPr>
-          <w:lang w:val="en-US"/>
-        </w:rPr>
-        <w:t xml:space="preserve">Our final product was extremely close to what we originally proposed, all things considered. The amount of detail we initially wanted to include was reduced significantly and the story was shorter than planned, but our core game is what we envisioned in December. We decided to keep the story a bit shorter because with multiple endings, a shorter game is easier to replay with different choices. The </w:t>
-      </w:r>
-      <w:r>
-        <w:rPr>
-          <w:lang w:val="en-US"/>
-        </w:rPr>
-        <w:t>exclusion of the more subtle details in the end were a result of running out time, regrettably.</w:t>
-      </w:r>
-    </w:p>
-    <w:p>
-      <w:pPr>
-        <w:rPr>
-          <w:lang w:val="en-US"/>
-        </w:rPr>
-      </w:pPr>
-      <w:r>
-        <w:rPr>
-          <w:lang w:val="en-US"/>
-        </w:rPr>
         <w:t>Probably the biggest change between our proposal and our final game is that we switched to Java after the midterm. When we were working with Game Maker, every time we solved one problem there would be another one that would take even longer to figure out. I think that for the kind of game we were making (primarily based on a dialogue system), most of the tutorials and help were directed at more advanced users</w:t>
       </w:r>
       <w:r>
@@ -740,45 +708,56 @@
         <w:rPr>
           <w:lang w:val="en-US"/>
         </w:rPr>
-        <w:t xml:space="preserve"> 3 can happen one of two ways. Besides that, the endings are the only other major deviations. The player may choose one </w:t>
-      </w:r>
-      <w:r>
-        <w:rPr>
+        <w:t xml:space="preserve"> 3 can happen one of two ways. Besides that, the endings are the only other major deviations. The player may choose one dialogue option that temporarily deviates the story but more often than not, the story converges. In order to make these choices meaningful, they had to resonate with the player</w:t>
+      </w:r>
+      <w:r>
+        <w:rPr>
+          <w:lang w:val="en-US"/>
+        </w:rPr>
+        <w:t xml:space="preserve"> since we could</w:t>
+      </w:r>
+      <w:r>
+        <w:rPr>
+          <w:lang w:val="en-US"/>
+        </w:rPr>
+        <w:t xml:space="preserve"> not allow infinite deviations. This does come naturally from the Boy himself. Empathy, or lack there of, makes the story interesting and is what motivates the players’ choice.</w:t>
+      </w:r>
+    </w:p>
+    <w:p>
+      <w:pPr>
+        <w:rPr>
+          <w:lang w:val="en-US"/>
+        </w:rPr>
+      </w:pPr>
+      <w:r>
+        <w:rPr>
+          <w:lang w:val="en-US"/>
+        </w:rPr>
+        <w:tab/>
+      </w:r>
+    </w:p>
+    <w:p>
+      <w:pPr>
+        <w:rPr>
+          <w:lang w:val="en-US"/>
+        </w:rPr>
+      </w:pPr>
+    </w:p>
+    <w:p>
+      <w:pPr>
+        <w:ind w:firstLine="720"/>
+        <w:rPr>
+          <w:lang w:val="en-US"/>
+        </w:rPr>
+      </w:pPr>
+      <w:bookmarkStart w:id="0" w:name="_GoBack"/>
+      <w:bookmarkEnd w:id="0"/>
+      <w:r>
+        <w:rPr>
+          <w:b/>
           <w:lang w:val="en-US"/>
         </w:rPr>
         <w:lastRenderedPageBreak/>
-        <w:t>dialogue option that temporarily deviates the story but more often than not, the story converges. In order to make these choices meaningful, they had to resonate with the player</w:t>
-      </w:r>
-      <w:r>
-        <w:rPr>
-          <w:lang w:val="en-US"/>
-        </w:rPr>
-        <w:t xml:space="preserve"> since we could</w:t>
-      </w:r>
-      <w:r>
-        <w:rPr>
-          <w:lang w:val="en-US"/>
-        </w:rPr>
-        <w:t xml:space="preserve"> not allow infinite deviations. This does come naturally from the Boy himself. Empathy, or lack there of, makes the story interesting and is what motivates the players’ choice.</w:t>
-      </w:r>
-    </w:p>
-    <w:p>
-      <w:pPr>
-        <w:rPr>
-          <w:lang w:val="en-US"/>
-        </w:rPr>
-      </w:pPr>
-      <w:r>
-        <w:rPr>
-          <w:lang w:val="en-US"/>
-        </w:rPr>
-        <w:tab/>
-      </w:r>
-      <w:r>
-        <w:rPr>
-          <w:b/>
-          <w:lang w:val="en-US"/>
-        </w:rPr>
         <w:t>Judgment</w:t>
       </w:r>
     </w:p>
@@ -890,7 +869,7 @@
       <w:r>
         <w:rPr>
           <w:noProof/>
-          <w:lang w:eastAsia="en-CA"/>
+          <w:lang w:val="en-US"/>
         </w:rPr>
         <w:drawing>
           <wp:anchor distT="0" distB="0" distL="114300" distR="114300" simplePos="0" relativeHeight="251675136" behindDoc="0" locked="0" layoutInCell="1" allowOverlap="1" wp14:anchorId="5F6024E7" wp14:editId="2F140B51">
@@ -918,7 +897,7 @@
                     </pic:cNvPicPr>
                   </pic:nvPicPr>
                   <pic:blipFill>
-                    <a:blip r:embed="rId6">
+                    <a:blip r:embed="rId7">
                       <a:extLst>
                         <a:ext uri="{28A0092B-C50C-407E-A947-70E740481C1C}">
                           <a14:useLocalDpi xmlns:a14="http://schemas.microsoft.com/office/drawing/2010/main" val="0"/>
@@ -1018,6 +997,55 @@
       </w:pPr>
       <w:r>
         <w:rPr>
+          <w:lang w:val="en-US"/>
+        </w:rPr>
+        <w:tab/>
+      </w:r>
+      <w:r>
+        <w:rPr>
+          <w:b/>
+          <w:lang w:val="en-US"/>
+        </w:rPr>
+        <w:t>Attachment</w:t>
+      </w:r>
+    </w:p>
+    <w:p>
+      <w:pPr>
+        <w:ind w:left="720" w:firstLine="720"/>
+        <w:rPr>
+          <w:lang w:val="en-US"/>
+        </w:rPr>
+      </w:pPr>
+      <w:r>
+        <w:rPr>
+          <w:lang w:val="en-US"/>
+        </w:rPr>
+        <w:t xml:space="preserve">The attachment factor was added in later on, but especially helped when determining endings. We always had the idea for it (it kind of stemmed from </w:t>
+      </w:r>
+      <w:proofErr w:type="spellStart"/>
+      <w:r>
+        <w:rPr>
+          <w:lang w:val="en-US"/>
+        </w:rPr>
+        <w:t>inFamous</w:t>
+      </w:r>
+      <w:proofErr w:type="spellEnd"/>
+      <w:r>
+        <w:rPr>
+          <w:lang w:val="en-US"/>
+        </w:rPr>
+        <w:t>, which had the morality meter) but we weren’t sure how we wanted to put it in the game. In the end, we decided not to show explicitly how much attachment was accumulated because the player could kind of guess from what they had been responding with. Depending on what dialogue choices the player responded with, attachment would go up or down and it helped to take the game to multiple endings.</w:t>
+      </w:r>
+    </w:p>
+    <w:p>
+      <w:pPr>
+        <w:rPr>
+          <w:b/>
+          <w:lang w:val="en-US"/>
+        </w:rPr>
+      </w:pPr>
+      <w:r>
+        <w:rPr>
           <w:b/>
           <w:lang w:val="en-US"/>
         </w:rPr>
@@ -1243,7 +1271,14 @@
         <w:rPr>
           <w:lang w:val="en-US"/>
         </w:rPr>
-        <w:t xml:space="preserve">This wasn’t technically a failure, just something left out. Music was recorded for the game. It could use some touch up and quite possibly a complete rerecording. However, it was left out of the demo version of the game due to time. For what we wanted the player to experience, it was not a significant addition. Also, the Game Maker build had sounds attributed to the typewriter output. This is a classic touch that would have been great to add but, much like the music, was left out due to time. </w:t>
+        <w:t xml:space="preserve">This wasn’t technically a failure, just something left out. Music was recorded for the game. It could use some touch up and quite possibly a complete rerecording. However, it was </w:t>
+      </w:r>
+      <w:r>
+        <w:rPr>
+          <w:lang w:val="en-US"/>
+        </w:rPr>
+        <w:lastRenderedPageBreak/>
+        <w:t xml:space="preserve">left out of the demo version of the game due to time. For what we wanted the player to experience, it was not a significant addition. Also, the Game Maker build had sounds attributed to the typewriter output. This is a classic touch that would have been great to add but, much like the music, was left out due to time. </w:t>
       </w:r>
     </w:p>
     <w:p>
@@ -1278,175 +1313,207 @@
         <w:rPr>
           <w:lang w:val="en-US"/>
         </w:rPr>
-        <w:t xml:space="preserve">We wanted to add the player replies into the dialogue box so that they could scroll back up and go over what had happened in the conversation already if they needed to. We did so, but we quickly realized that it might create some confusion between what the boy said and </w:t>
+        <w:t>We wanted to add the player replies into the dialogue box so that they could scroll back up and go over what had happened in the conversation already if they needed to. We did so, but we quickly realized that it might create some confusion between what the boy said and what the player said. We didn’t want to preface each statement with ‘Boy:’ or ‘Teddy:’, so we left it as is and assumed the player would have enough short-term memory to remember what they had said. After, we thought that maybe we should have made the player responses bolded or italicized to differentiate them, but of course it was too late.</w:t>
+      </w:r>
+    </w:p>
+    <w:p>
+      <w:pPr>
+        <w:rPr>
+          <w:lang w:val="en-US"/>
+        </w:rPr>
+      </w:pPr>
+    </w:p>
+    <w:p>
+      <w:pPr>
+        <w:rPr>
+          <w:b/>
+          <w:lang w:val="en-US"/>
+        </w:rPr>
+      </w:pPr>
+      <w:r>
+        <w:rPr>
+          <w:b/>
+          <w:lang w:val="en-US"/>
+        </w:rPr>
+        <w:t>How our design would continue</w:t>
+      </w:r>
+    </w:p>
+    <w:p>
+      <w:pPr>
+        <w:ind w:firstLine="720"/>
+        <w:rPr>
+          <w:lang w:val="en-US"/>
+        </w:rPr>
+      </w:pPr>
+      <w:r>
+        <w:rPr>
+          <w:lang w:val="en-US"/>
+        </w:rPr>
+        <w:t>If we were to continue developing our game, we would probably switch again to another game engine (be it Game Maker, Unity, whatever) but take the time to fully understand the basics of the engine and gain some experience working with that engine. We</w:t>
+      </w:r>
+      <w:r>
+        <w:rPr>
+          <w:lang w:val="en-US"/>
+        </w:rPr>
+        <w:t xml:space="preserve"> would finish the story, keep the diverging then converging format we have right now, but possibly end the game at different times based on replies the player chooses. We’d also include more detail in the graphics (such as posters, possessions, and changing colours) and improve the animation; for example, the boy currently jumps around the room and we’d enable him to walk across the room.</w:t>
+      </w:r>
+    </w:p>
+    <w:p>
+      <w:pPr>
+        <w:rPr>
+          <w:lang w:val="en-US"/>
+        </w:rPr>
+      </w:pPr>
+      <w:r>
+        <w:rPr>
+          <w:lang w:val="en-US"/>
+        </w:rPr>
+        <w:tab/>
+        <w:t xml:space="preserve">An idea that we’d like to implement is to do some research into personality typing. We would edit the dialogue to apply more towards different personality types, and add a pseudo-psychological angle to the player analysis at the end. Of course, it’s a bit hard to pass judgement after </w:t>
+      </w:r>
+      <w:r>
+        <w:rPr>
+          <w:lang w:val="en-US"/>
+        </w:rPr>
+        <w:t>a short game with fewer choices, so that ties back in to extending the length.</w:t>
+      </w:r>
+    </w:p>
+    <w:p>
+      <w:pPr>
+        <w:rPr>
+          <w:lang w:val="en-US"/>
+        </w:rPr>
+      </w:pPr>
+    </w:p>
+    <w:p>
+      <w:pPr>
+        <w:rPr>
+          <w:b/>
+          <w:lang w:val="en-US"/>
+        </w:rPr>
+      </w:pPr>
+      <w:r>
+        <w:rPr>
+          <w:b/>
+          <w:lang w:val="en-US"/>
+        </w:rPr>
+        <w:t>What would we do differently?</w:t>
+      </w:r>
+    </w:p>
+    <w:p>
+      <w:pPr>
+        <w:ind w:firstLine="720"/>
+        <w:rPr>
+          <w:lang w:val="en-US"/>
+        </w:rPr>
+      </w:pPr>
+      <w:r>
+        <w:rPr>
+          <w:lang w:val="en-US"/>
+        </w:rPr>
+        <w:t>I think in our next project, we’d be less stubborn. If we had accepted that Game Maker wasn’t the optimal program for us a bit sooner, we might have been able to add in th</w:t>
+      </w:r>
+      <w:r>
+        <w:rPr>
+          <w:lang w:val="en-US"/>
+        </w:rPr>
+        <w:t>e details we wanted, or extend</w:t>
+      </w:r>
+      <w:r>
+        <w:rPr>
+          <w:lang w:val="en-US"/>
+        </w:rPr>
+        <w:t xml:space="preserve"> the story a bit more.</w:t>
+      </w:r>
+      <w:r>
+        <w:rPr>
+          <w:lang w:val="en-US"/>
+        </w:rPr>
+        <w:t xml:space="preserve"> Otherwise, we’re pretty pleased with what we have going so far. We would continue it in the same manner we’ve been working on it so far, and hopefully we would have a bit more time to put into it.</w:t>
+      </w:r>
+    </w:p>
+    <w:p>
+      <w:pPr>
+        <w:rPr>
+          <w:lang w:val="en-US"/>
+        </w:rPr>
+      </w:pPr>
+    </w:p>
+    <w:p>
+      <w:pPr>
+        <w:rPr>
+          <w:b/>
+          <w:lang w:val="en-US"/>
+        </w:rPr>
+      </w:pPr>
+      <w:r>
+        <w:rPr>
+          <w:b/>
+          <w:lang w:val="en-US"/>
+        </w:rPr>
+        <w:t>Working with Git</w:t>
+      </w:r>
+    </w:p>
+    <w:p>
+      <w:pPr>
+        <w:rPr>
+          <w:lang w:val="en-US"/>
+        </w:rPr>
+      </w:pPr>
+      <w:r>
+        <w:rPr>
+          <w:b/>
+          <w:lang w:val="en-US"/>
+        </w:rPr>
+        <w:tab/>
+      </w:r>
+      <w:r>
+        <w:rPr>
+          <w:lang w:val="en-US"/>
+        </w:rPr>
+        <w:t>Our experience with Git was interesting; there were a few mishaps where we lost some work and needed to debug a branch or two, but overall it suited our needs.</w:t>
+      </w:r>
+      <w:r>
+        <w:rPr>
+          <w:lang w:val="en-US"/>
+        </w:rPr>
+        <w:t xml:space="preserve"> While working with Game Maker, we created a different branch for the art used in the game so we could split up the work and have no </w:t>
       </w:r>
       <w:r>
         <w:rPr>
           <w:lang w:val="en-US"/>
         </w:rPr>
         <w:lastRenderedPageBreak/>
-        <w:t>what the player said. We didn’t want to preface each statement with ‘Boy:’ or ‘Teddy:’, so we left it as is and assumed the player would have enough short-term memory to remember what they had said. After, we thought that maybe we should have made the player responses bolded or italicized to differentiate them, but of course it was too late.</w:t>
-      </w:r>
-    </w:p>
-    <w:p>
-      <w:pPr>
-        <w:rPr>
-          <w:lang w:val="en-US"/>
-        </w:rPr>
-      </w:pPr>
-    </w:p>
-    <w:p>
-      <w:pPr>
-        <w:rPr>
-          <w:b/>
-          <w:lang w:val="en-US"/>
-        </w:rPr>
-      </w:pPr>
-      <w:r>
-        <w:rPr>
-          <w:b/>
-          <w:lang w:val="en-US"/>
-        </w:rPr>
-        <w:t>How our design would continue</w:t>
-      </w:r>
-    </w:p>
-    <w:p>
-      <w:pPr>
-        <w:ind w:firstLine="720"/>
-        <w:rPr>
-          <w:lang w:val="en-US"/>
-        </w:rPr>
-      </w:pPr>
-      <w:r>
-        <w:rPr>
-          <w:lang w:val="en-US"/>
-        </w:rPr>
-        <w:t>If we were to continue developing our game, we would probably switch again to another game engine (be it Game Maker, Unity, whatever) but take the time to fully understand the basics of the engine and gain some experience working with that engine. We</w:t>
-      </w:r>
-      <w:r>
-        <w:rPr>
-          <w:lang w:val="en-US"/>
-        </w:rPr>
-        <w:t xml:space="preserve"> would finish the story, keep the diverging then converging format we have right now, but possibly end the game at different times based on replies the player chooses. We’d also include more detail in the graphics (such as posters, possessions, and changing colours) and improve the animation; for example, the boy currently jumps around the room and we’d enable him to walk across the room.</w:t>
-      </w:r>
-    </w:p>
-    <w:p>
-      <w:pPr>
-        <w:rPr>
-          <w:lang w:val="en-US"/>
-        </w:rPr>
-      </w:pPr>
-      <w:r>
-        <w:rPr>
-          <w:lang w:val="en-US"/>
-        </w:rPr>
-        <w:tab/>
-        <w:t xml:space="preserve">An idea that we’d like to implement is to do some research into personality typing. We would edit the dialogue to apply more towards different personality types, and add a pseudo-psychological angle to the player analysis at the end. Of course, it’s a bit hard to pass judgement after </w:t>
-      </w:r>
-      <w:r>
-        <w:rPr>
-          <w:lang w:val="en-US"/>
-        </w:rPr>
-        <w:t>a short game with fewer choices, so that ties back in to extending the length.</w:t>
-      </w:r>
-    </w:p>
-    <w:p>
-      <w:pPr>
-        <w:rPr>
-          <w:lang w:val="en-US"/>
-        </w:rPr>
-      </w:pPr>
-    </w:p>
-    <w:p>
-      <w:pPr>
-        <w:rPr>
-          <w:b/>
-          <w:lang w:val="en-US"/>
-        </w:rPr>
-      </w:pPr>
-      <w:r>
-        <w:rPr>
-          <w:b/>
-          <w:lang w:val="en-US"/>
-        </w:rPr>
-        <w:t>What would we do differently?</w:t>
-      </w:r>
-    </w:p>
-    <w:p>
-      <w:pPr>
-        <w:ind w:firstLine="720"/>
-        <w:rPr>
-          <w:lang w:val="en-US"/>
-        </w:rPr>
-      </w:pPr>
-      <w:r>
-        <w:rPr>
-          <w:lang w:val="en-US"/>
-        </w:rPr>
-        <w:t>I think in our next project, we’d be less stubborn. If we had accepted that Game Maker wasn’t the optimal program for us a bit sooner, we might have been able to add in th</w:t>
-      </w:r>
-      <w:r>
-        <w:rPr>
-          <w:lang w:val="en-US"/>
-        </w:rPr>
-        <w:t>e details we wanted, or extend</w:t>
-      </w:r>
-      <w:r>
-        <w:rPr>
-          <w:lang w:val="en-US"/>
-        </w:rPr>
-        <w:t xml:space="preserve"> the story a bit more.</w:t>
-      </w:r>
-      <w:r>
-        <w:rPr>
-          <w:lang w:val="en-US"/>
-        </w:rPr>
-        <w:t xml:space="preserve"> Otherwise, we’re pretty pleased with what we have going so far. We would continue it in the same manner we’ve been working on it so far, and hopefully we would have a bit more time to put into it.</w:t>
-      </w:r>
-    </w:p>
-    <w:p>
-      <w:pPr>
-        <w:rPr>
-          <w:lang w:val="en-US"/>
-        </w:rPr>
-      </w:pPr>
-    </w:p>
-    <w:p>
-      <w:pPr>
-        <w:rPr>
-          <w:b/>
-          <w:lang w:val="en-US"/>
-        </w:rPr>
-      </w:pPr>
-      <w:r>
-        <w:rPr>
-          <w:b/>
-          <w:lang w:val="en-US"/>
-        </w:rPr>
-        <w:t>Working with Git</w:t>
-      </w:r>
-    </w:p>
-    <w:p>
-      <w:pPr>
-        <w:rPr>
-          <w:lang w:val="en-US"/>
-        </w:rPr>
-      </w:pPr>
-      <w:r>
-        <w:rPr>
-          <w:b/>
-          <w:lang w:val="en-US"/>
-        </w:rPr>
-        <w:tab/>
-      </w:r>
-      <w:r>
-        <w:rPr>
-          <w:lang w:val="en-US"/>
-        </w:rPr>
-        <w:t>Our experience with Git was interesting; there were a few mishaps where we lost some work and needed to debug a branch or two, but overall it suited our needs.</w:t>
-      </w:r>
-      <w:bookmarkStart w:id="0" w:name="_GoBack"/>
-      <w:bookmarkEnd w:id="0"/>
+        <w:t xml:space="preserve">commit conflicts. When working with Java, </w:t>
+      </w:r>
+      <w:proofErr w:type="spellStart"/>
+      <w:r>
+        <w:rPr>
+          <w:lang w:val="en-US"/>
+        </w:rPr>
+        <w:t>Git</w:t>
+      </w:r>
+      <w:proofErr w:type="spellEnd"/>
+      <w:r>
+        <w:rPr>
+          <w:lang w:val="en-US"/>
+        </w:rPr>
+        <w:t xml:space="preserve"> was really helpful for managing code even with the few mishaps. Even now, writing this report, </w:t>
+      </w:r>
+      <w:proofErr w:type="spellStart"/>
+      <w:r>
+        <w:rPr>
+          <w:lang w:val="en-US"/>
+        </w:rPr>
+        <w:t>Git</w:t>
+      </w:r>
+      <w:proofErr w:type="spellEnd"/>
+      <w:r>
+        <w:rPr>
+          <w:lang w:val="en-US"/>
+        </w:rPr>
+        <w:t xml:space="preserve"> is great for working in a team. </w:t>
+      </w:r>
     </w:p>
     <w:p>
       <w:pPr>
@@ -1517,14 +1584,7 @@
         <w:rPr>
           <w:lang w:val="en-US"/>
         </w:rPr>
-        <w:t xml:space="preserve"> play it. There were some who looked so focused and then others who would play with their friends and choose as a group effort. Some took the story seriously and played honestly, </w:t>
-      </w:r>
-      <w:r>
-        <w:rPr>
-          <w:lang w:val="en-US"/>
-        </w:rPr>
-        <w:lastRenderedPageBreak/>
-        <w:t xml:space="preserve">others joked and picked the worst answer. Either way, they all played to see what would happen. </w:t>
+        <w:t xml:space="preserve"> play it. There were some who looked so focused and then others who would play with their friends and choose as a group effort. Some took the story seriously and played honestly, others joked and picked the worst answer. Either way, they all played to see what would happen. </w:t>
       </w:r>
       <w:r>
         <w:rPr>
@@ -1806,15 +1866,6 @@
         <w:t>defaultValue</w:t>
       </w:r>
       <w:proofErr w:type="spellEnd"/>
-      <w:r>
-        <w:rPr>
-          <w:rFonts w:ascii="Courier New" w:hAnsi="Courier New" w:cs="Courier New"/>
-          <w:color w:val="000000"/>
-          <w:sz w:val="20"/>
-          <w:szCs w:val="20"/>
-        </w:rPr>
-        <w:t>(</w:t>
-      </w:r>
       <w:proofErr w:type="gramEnd"/>
       <w:r>
         <w:rPr>
@@ -1823,7 +1874,7 @@
           <w:sz w:val="20"/>
           <w:szCs w:val="20"/>
         </w:rPr>
-        <w:t>);</w:t>
+        <w:t>();</w:t>
       </w:r>
     </w:p>
     <w:p>
@@ -1910,6 +1961,7 @@
         <w:t>.append</w:t>
       </w:r>
       <w:proofErr w:type="spellEnd"/>
+      <w:proofErr w:type="gramEnd"/>
       <w:r>
         <w:rPr>
           <w:rFonts w:ascii="Courier New" w:hAnsi="Courier New" w:cs="Courier New"/>
@@ -1919,7 +1971,6 @@
         </w:rPr>
         <w:t>(</w:t>
       </w:r>
-      <w:proofErr w:type="gramEnd"/>
       <w:r>
         <w:rPr>
           <w:rFonts w:ascii="Courier New" w:hAnsi="Courier New" w:cs="Courier New"/>
@@ -2227,6 +2278,7 @@
         <w:t>.append</w:t>
       </w:r>
       <w:proofErr w:type="spellEnd"/>
+      <w:proofErr w:type="gramEnd"/>
       <w:r>
         <w:rPr>
           <w:rFonts w:ascii="Courier New" w:hAnsi="Courier New" w:cs="Courier New"/>
@@ -2237,7 +2289,6 @@
         <w:t>(</w:t>
       </w:r>
       <w:proofErr w:type="spellStart"/>
-      <w:proofErr w:type="gramEnd"/>
       <w:r>
         <w:rPr>
           <w:rFonts w:ascii="Courier New" w:hAnsi="Courier New" w:cs="Courier New"/>
@@ -2340,6 +2391,7 @@
         <w:t>.setCaretPosition</w:t>
       </w:r>
       <w:proofErr w:type="spellEnd"/>
+      <w:proofErr w:type="gramEnd"/>
       <w:r>
         <w:rPr>
           <w:rFonts w:ascii="Courier New" w:hAnsi="Courier New" w:cs="Courier New"/>
@@ -2350,7 +2402,6 @@
         <w:t>(</w:t>
       </w:r>
       <w:proofErr w:type="spellStart"/>
-      <w:proofErr w:type="gramEnd"/>
       <w:r>
         <w:rPr>
           <w:rFonts w:ascii="Courier New" w:hAnsi="Courier New" w:cs="Courier New"/>
@@ -3051,6 +3102,7 @@
         <w:t>.setEnabled</w:t>
       </w:r>
       <w:proofErr w:type="spellEnd"/>
+      <w:proofErr w:type="gramEnd"/>
       <w:r>
         <w:rPr>
           <w:rFonts w:ascii="Courier New" w:hAnsi="Courier New" w:cs="Courier New"/>
@@ -3060,7 +3112,6 @@
         </w:rPr>
         <w:t>(</w:t>
       </w:r>
-      <w:proofErr w:type="gramEnd"/>
       <w:r>
         <w:rPr>
           <w:rFonts w:ascii="Courier New" w:hAnsi="Courier New" w:cs="Courier New"/>
@@ -3755,6 +3806,7 @@
         <w:t>.append</w:t>
       </w:r>
       <w:proofErr w:type="spellEnd"/>
+      <w:proofErr w:type="gramEnd"/>
       <w:r>
         <w:rPr>
           <w:rFonts w:ascii="Courier New" w:hAnsi="Courier New" w:cs="Courier New"/>
@@ -3764,7 +3816,6 @@
         </w:rPr>
         <w:t>(</w:t>
       </w:r>
-      <w:proofErr w:type="gramEnd"/>
       <w:r>
         <w:rPr>
           <w:rFonts w:ascii="Courier New" w:hAnsi="Courier New" w:cs="Courier New"/>
@@ -3848,7 +3899,7 @@
       <w:r>
         <w:rPr>
           <w:noProof/>
-          <w:lang w:eastAsia="en-CA"/>
+          <w:lang w:val="en-US"/>
         </w:rPr>
         <w:drawing>
           <wp:inline distT="0" distB="0" distL="0" distR="0" wp14:anchorId="1A9B7713" wp14:editId="5933C4FB">
@@ -3868,7 +3919,7 @@
                     </pic:cNvPicPr>
                   </pic:nvPicPr>
                   <pic:blipFill rotWithShape="1">
-                    <a:blip r:embed="rId7">
+                    <a:blip r:embed="rId8">
                       <a:extLst>
                         <a:ext uri="{28A0092B-C50C-407E-A947-70E740481C1C}">
                           <a14:useLocalDpi xmlns:a14="http://schemas.microsoft.com/office/drawing/2010/main" val="0"/>
@@ -3892,7 +3943,7 @@
                     </a:ln>
                     <a:extLst>
                       <a:ext uri="{53640926-AAD7-44d8-BBD7-CCE9431645EC}">
-                        <a14:shadowObscured xmlns:arto="http://schemas.microsoft.com/office/word/2006/arto" xmlns:a14="http://schemas.microsoft.com/office/drawing/2010/main" xmlns:w="http://schemas.openxmlformats.org/wordprocessingml/2006/main" xmlns:w10="urn:schemas-microsoft-com:office:word" xmlns:v="urn:schemas-microsoft-com:vml" xmlns:o="urn:schemas-microsoft-com:office:office" xmlns:mv="urn:schemas-microsoft-com:mac:vml" xmlns:mo="http://schemas.microsoft.com/office/mac/office/2008/main" xmlns=""/>
+                        <a14:shadowObscured xmlns:a14="http://schemas.microsoft.com/office/drawing/2010/main"/>
                       </a:ext>
                     </a:extLst>
                   </pic:spPr>
@@ -3914,7 +3965,7 @@
 </file>
 
 <file path=word/styles.xml><?xml version="1.0" encoding="utf-8"?>
-<w:styles xmlns:mc="http://schemas.openxmlformats.org/markup-compatibility/2006" xmlns:r="http://schemas.openxmlformats.org/officeDocument/2006/relationships" xmlns:w="http://schemas.openxmlformats.org/wordprocessingml/2006/main" xmlns:w14="http://schemas.microsoft.com/office/word/2010/wordml" xmlns:w15="http://schemas.microsoft.com/office/word/2012/wordml" mc:Ignorable="w14 w15">
+<w:styles xmlns:mc="http://schemas.openxmlformats.org/markup-compatibility/2006" xmlns:r="http://schemas.openxmlformats.org/officeDocument/2006/relationships" xmlns:w="http://schemas.openxmlformats.org/wordprocessingml/2006/main" xmlns:w14="http://schemas.microsoft.com/office/word/2010/wordml" mc:Ignorable="w14">
   <w:docDefaults>
     <w:rPrDefault>
       <w:rPr>
@@ -3930,369 +3981,382 @@
       </w:pPr>
     </w:pPrDefault>
   </w:docDefaults>
-  <w:latentStyles w:defLockedState="0" w:defUIPriority="99" w:defSemiHidden="0" w:defUnhideWhenUsed="0" w:defQFormat="0" w:count="371">
-    <w:lsdException w:name="Normal" w:uiPriority="0" w:qFormat="1"/>
-    <w:lsdException w:name="heading 1" w:uiPriority="9" w:qFormat="1"/>
-    <w:lsdException w:name="heading 2" w:semiHidden="1" w:uiPriority="9" w:unhideWhenUsed="1" w:qFormat="1"/>
-    <w:lsdException w:name="heading 3" w:semiHidden="1" w:uiPriority="9" w:unhideWhenUsed="1" w:qFormat="1"/>
-    <w:lsdException w:name="heading 4" w:semiHidden="1" w:uiPriority="9" w:unhideWhenUsed="1" w:qFormat="1"/>
-    <w:lsdException w:name="heading 5" w:semiHidden="1" w:uiPriority="9" w:unhideWhenUsed="1" w:qFormat="1"/>
-    <w:lsdException w:name="heading 6" w:semiHidden="1" w:uiPriority="9" w:unhideWhenUsed="1" w:qFormat="1"/>
-    <w:lsdException w:name="heading 7" w:semiHidden="1" w:uiPriority="9" w:unhideWhenUsed="1" w:qFormat="1"/>
-    <w:lsdException w:name="heading 8" w:semiHidden="1" w:uiPriority="9" w:unhideWhenUsed="1" w:qFormat="1"/>
-    <w:lsdException w:name="heading 9" w:semiHidden="1" w:uiPriority="9" w:unhideWhenUsed="1" w:qFormat="1"/>
-    <w:lsdException w:name="index 1" w:semiHidden="1" w:unhideWhenUsed="1"/>
-    <w:lsdException w:name="index 2" w:semiHidden="1" w:unhideWhenUsed="1"/>
-    <w:lsdException w:name="index 3" w:semiHidden="1" w:unhideWhenUsed="1"/>
-    <w:lsdException w:name="index 4" w:semiHidden="1" w:unhideWhenUsed="1"/>
-    <w:lsdException w:name="index 5" w:semiHidden="1" w:unhideWhenUsed="1"/>
-    <w:lsdException w:name="index 6" w:semiHidden="1" w:unhideWhenUsed="1"/>
-    <w:lsdException w:name="index 7" w:semiHidden="1" w:unhideWhenUsed="1"/>
-    <w:lsdException w:name="index 8" w:semiHidden="1" w:unhideWhenUsed="1"/>
-    <w:lsdException w:name="index 9" w:semiHidden="1" w:unhideWhenUsed="1"/>
-    <w:lsdException w:name="toc 1" w:semiHidden="1" w:uiPriority="39" w:unhideWhenUsed="1"/>
-    <w:lsdException w:name="toc 2" w:semiHidden="1" w:uiPriority="39" w:unhideWhenUsed="1"/>
-    <w:lsdException w:name="toc 3" w:semiHidden="1" w:uiPriority="39" w:unhideWhenUsed="1"/>
-    <w:lsdException w:name="toc 4" w:semiHidden="1" w:uiPriority="39" w:unhideWhenUsed="1"/>
-    <w:lsdException w:name="toc 5" w:semiHidden="1" w:uiPriority="39" w:unhideWhenUsed="1"/>
-    <w:lsdException w:name="toc 6" w:semiHidden="1" w:uiPriority="39" w:unhideWhenUsed="1"/>
-    <w:lsdException w:name="toc 7" w:semiHidden="1" w:uiPriority="39" w:unhideWhenUsed="1"/>
-    <w:lsdException w:name="toc 8" w:semiHidden="1" w:uiPriority="39" w:unhideWhenUsed="1"/>
-    <w:lsdException w:name="toc 9" w:semiHidden="1" w:uiPriority="39" w:unhideWhenUsed="1"/>
-    <w:lsdException w:name="Normal Indent" w:semiHidden="1" w:unhideWhenUsed="1"/>
-    <w:lsdException w:name="footnote text" w:semiHidden="1" w:unhideWhenUsed="1"/>
-    <w:lsdException w:name="annotation text" w:semiHidden="1" w:unhideWhenUsed="1"/>
-    <w:lsdException w:name="header" w:semiHidden="1" w:unhideWhenUsed="1"/>
-    <w:lsdException w:name="footer" w:semiHidden="1" w:unhideWhenUsed="1"/>
-    <w:lsdException w:name="index heading" w:semiHidden="1" w:unhideWhenUsed="1"/>
-    <w:lsdException w:name="caption" w:semiHidden="1" w:uiPriority="35" w:unhideWhenUsed="1" w:qFormat="1"/>
-    <w:lsdException w:name="table of figures" w:semiHidden="1" w:unhideWhenUsed="1"/>
-    <w:lsdException w:name="envelope address" w:semiHidden="1" w:unhideWhenUsed="1"/>
-    <w:lsdException w:name="envelope return" w:semiHidden="1" w:unhideWhenUsed="1"/>
-    <w:lsdException w:name="footnote reference" w:semiHidden="1" w:unhideWhenUsed="1"/>
-    <w:lsdException w:name="annotation reference" w:semiHidden="1" w:unhideWhenUsed="1"/>
-    <w:lsdException w:name="line number" w:semiHidden="1" w:unhideWhenUsed="1"/>
-    <w:lsdException w:name="page number" w:semiHidden="1" w:unhideWhenUsed="1"/>
-    <w:lsdException w:name="endnote reference" w:semiHidden="1" w:unhideWhenUsed="1"/>
-    <w:lsdException w:name="endnote text" w:semiHidden="1" w:unhideWhenUsed="1"/>
-    <w:lsdException w:name="table of authorities" w:semiHidden="1" w:unhideWhenUsed="1"/>
-    <w:lsdException w:name="macro" w:semiHidden="1" w:unhideWhenUsed="1"/>
-    <w:lsdException w:name="toa heading" w:semiHidden="1" w:unhideWhenUsed="1"/>
-    <w:lsdException w:name="List" w:semiHidden="1" w:unhideWhenUsed="1"/>
-    <w:lsdException w:name="List Bullet" w:semiHidden="1" w:unhideWhenUsed="1"/>
-    <w:lsdException w:name="List Number" w:semiHidden="1" w:unhideWhenUsed="1"/>
-    <w:lsdException w:name="List 2" w:semiHidden="1" w:unhideWhenUsed="1"/>
-    <w:lsdException w:name="List 3" w:semiHidden="1" w:unhideWhenUsed="1"/>
-    <w:lsdException w:name="List 4" w:semiHidden="1" w:unhideWhenUsed="1"/>
-    <w:lsdException w:name="List 5" w:semiHidden="1" w:unhideWhenUsed="1"/>
-    <w:lsdException w:name="List Bullet 2" w:semiHidden="1" w:unhideWhenUsed="1"/>
-    <w:lsdException w:name="List Bullet 3" w:semiHidden="1" w:unhideWhenUsed="1"/>
-    <w:lsdException w:name="List Bullet 4" w:semiHidden="1" w:unhideWhenUsed="1"/>
-    <w:lsdException w:name="List Bullet 5" w:semiHidden="1" w:unhideWhenUsed="1"/>
-    <w:lsdException w:name="List Number 2" w:semiHidden="1" w:unhideWhenUsed="1"/>
-    <w:lsdException w:name="List Number 3" w:semiHidden="1" w:unhideWhenUsed="1"/>
-    <w:lsdException w:name="List Number 4" w:semiHidden="1" w:unhideWhenUsed="1"/>
-    <w:lsdException w:name="List Number 5" w:semiHidden="1" w:unhideWhenUsed="1"/>
-    <w:lsdException w:name="Title" w:uiPriority="10" w:qFormat="1"/>
-    <w:lsdException w:name="Closing" w:semiHidden="1" w:unhideWhenUsed="1"/>
-    <w:lsdException w:name="Signature" w:semiHidden="1" w:unhideWhenUsed="1"/>
-    <w:lsdException w:name="Default Paragraph Font" w:semiHidden="1" w:uiPriority="1" w:unhideWhenUsed="1"/>
-    <w:lsdException w:name="Body Text" w:semiHidden="1" w:unhideWhenUsed="1"/>
-    <w:lsdException w:name="Body Text Indent" w:semiHidden="1" w:unhideWhenUsed="1"/>
-    <w:lsdException w:name="List Continue" w:semiHidden="1" w:unhideWhenUsed="1"/>
-    <w:lsdException w:name="List Continue 2" w:semiHidden="1" w:unhideWhenUsed="1"/>
-    <w:lsdException w:name="List Continue 3" w:semiHidden="1" w:unhideWhenUsed="1"/>
-    <w:lsdException w:name="List Continue 4" w:semiHidden="1" w:unhideWhenUsed="1"/>
-    <w:lsdException w:name="List Continue 5" w:semiHidden="1" w:unhideWhenUsed="1"/>
-    <w:lsdException w:name="Message Header" w:semiHidden="1" w:unhideWhenUsed="1"/>
-    <w:lsdException w:name="Subtitle" w:uiPriority="11" w:qFormat="1"/>
-    <w:lsdException w:name="Salutation" w:semiHidden="1" w:unhideWhenUsed="1"/>
-    <w:lsdException w:name="Date" w:semiHidden="1" w:unhideWhenUsed="1"/>
-    <w:lsdException w:name="Body Text First Indent" w:semiHidden="1" w:unhideWhenUsed="1"/>
-    <w:lsdException w:name="Body Text First Indent 2" w:semiHidden="1" w:unhideWhenUsed="1"/>
-    <w:lsdException w:name="Note Heading" w:semiHidden="1" w:unhideWhenUsed="1"/>
-    <w:lsdException w:name="Body Text 2" w:semiHidden="1" w:unhideWhenUsed="1"/>
-    <w:lsdException w:name="Body Text 3" w:semiHidden="1" w:unhideWhenUsed="1"/>
-    <w:lsdException w:name="Body Text Indent 2" w:semiHidden="1" w:unhideWhenUsed="1"/>
-    <w:lsdException w:name="Body Text Indent 3" w:semiHidden="1" w:unhideWhenUsed="1"/>
-    <w:lsdException w:name="Block Text" w:semiHidden="1" w:unhideWhenUsed="1"/>
-    <w:lsdException w:name="Hyperlink" w:semiHidden="1" w:unhideWhenUsed="1"/>
-    <w:lsdException w:name="FollowedHyperlink" w:semiHidden="1" w:unhideWhenUsed="1"/>
-    <w:lsdException w:name="Strong" w:uiPriority="22" w:qFormat="1"/>
-    <w:lsdException w:name="Emphasis" w:uiPriority="20" w:qFormat="1"/>
-    <w:lsdException w:name="Document Map" w:semiHidden="1" w:unhideWhenUsed="1"/>
-    <w:lsdException w:name="Plain Text" w:semiHidden="1" w:unhideWhenUsed="1"/>
-    <w:lsdException w:name="E-mail Signature" w:semiHidden="1" w:unhideWhenUsed="1"/>
-    <w:lsdException w:name="HTML Top of Form" w:semiHidden="1" w:unhideWhenUsed="1"/>
-    <w:lsdException w:name="HTML Bottom of Form" w:semiHidden="1" w:unhideWhenUsed="1"/>
-    <w:lsdException w:name="Normal (Web)" w:semiHidden="1" w:unhideWhenUsed="1"/>
-    <w:lsdException w:name="HTML Acronym" w:semiHidden="1" w:unhideWhenUsed="1"/>
-    <w:lsdException w:name="HTML Address" w:semiHidden="1" w:unhideWhenUsed="1"/>
-    <w:lsdException w:name="HTML Cite" w:semiHidden="1" w:unhideWhenUsed="1"/>
-    <w:lsdException w:name="HTML Code" w:semiHidden="1" w:unhideWhenUsed="1"/>
-    <w:lsdException w:name="HTML Definition" w:semiHidden="1" w:unhideWhenUsed="1"/>
-    <w:lsdException w:name="HTML Keyboard" w:semiHidden="1" w:unhideWhenUsed="1"/>
-    <w:lsdException w:name="HTML Preformatted" w:semiHidden="1" w:unhideWhenUsed="1"/>
-    <w:lsdException w:name="HTML Sample" w:semiHidden="1" w:unhideWhenUsed="1"/>
-    <w:lsdException w:name="HTML Typewriter" w:semiHidden="1" w:unhideWhenUsed="1"/>
-    <w:lsdException w:name="HTML Variable" w:semiHidden="1" w:unhideWhenUsed="1"/>
-    <w:lsdException w:name="Normal Table" w:semiHidden="1" w:unhideWhenUsed="1"/>
-    <w:lsdException w:name="annotation subject" w:semiHidden="1" w:unhideWhenUsed="1"/>
-    <w:lsdException w:name="No List" w:semiHidden="1" w:unhideWhenUsed="1"/>
-    <w:lsdException w:name="Outline List 1" w:semiHidden="1" w:unhideWhenUsed="1"/>
-    <w:lsdException w:name="Outline List 2" w:semiHidden="1" w:unhideWhenUsed="1"/>
-    <w:lsdException w:name="Outline List 3" w:semiHidden="1" w:unhideWhenUsed="1"/>
-    <w:lsdException w:name="Table Simple 1" w:semiHidden="1" w:unhideWhenUsed="1"/>
-    <w:lsdException w:name="Table Simple 2" w:semiHidden="1" w:unhideWhenUsed="1"/>
-    <w:lsdException w:name="Table Simple 3" w:semiHidden="1" w:unhideWhenUsed="1"/>
-    <w:lsdException w:name="Table Classic 1" w:semiHidden="1" w:unhideWhenUsed="1"/>
-    <w:lsdException w:name="Table Classic 2" w:semiHidden="1" w:unhideWhenUsed="1"/>
-    <w:lsdException w:name="Table Classic 3" w:semiHidden="1" w:unhideWhenUsed="1"/>
-    <w:lsdException w:name="Table Classic 4" w:semiHidden="1" w:unhideWhenUsed="1"/>
-    <w:lsdException w:name="Table Colorful 1" w:semiHidden="1" w:unhideWhenUsed="1"/>
-    <w:lsdException w:name="Table Colorful 2" w:semiHidden="1" w:unhideWhenUsed="1"/>
-    <w:lsdException w:name="Table Colorful 3" w:semiHidden="1" w:unhideWhenUsed="1"/>
-    <w:lsdException w:name="Table Columns 1" w:semiHidden="1" w:unhideWhenUsed="1"/>
-    <w:lsdException w:name="Table Columns 2" w:semiHidden="1" w:unhideWhenUsed="1"/>
-    <w:lsdException w:name="Table Columns 3" w:semiHidden="1" w:unhideWhenUsed="1"/>
-    <w:lsdException w:name="Table Columns 4" w:semiHidden="1" w:unhideWhenUsed="1"/>
-    <w:lsdException w:name="Table Columns 5" w:semiHidden="1" w:unhideWhenUsed="1"/>
-    <w:lsdException w:name="Table Grid 1" w:semiHidden="1" w:unhideWhenUsed="1"/>
-    <w:lsdException w:name="Table Grid 2" w:semiHidden="1" w:unhideWhenUsed="1"/>
-    <w:lsdException w:name="Table Grid 3" w:semiHidden="1" w:unhideWhenUsed="1"/>
-    <w:lsdException w:name="Table Grid 4" w:semiHidden="1" w:unhideWhenUsed="1"/>
-    <w:lsdException w:name="Table Grid 5" w:semiHidden="1" w:unhideWhenUsed="1"/>
-    <w:lsdException w:name="Table Grid 6" w:semiHidden="1" w:unhideWhenUsed="1"/>
-    <w:lsdException w:name="Table Grid 7" w:semiHidden="1" w:unhideWhenUsed="1"/>
-    <w:lsdException w:name="Table Grid 8" w:semiHidden="1" w:unhideWhenUsed="1"/>
-    <w:lsdException w:name="Table List 1" w:semiHidden="1" w:unhideWhenUsed="1"/>
-    <w:lsdException w:name="Table List 2" w:semiHidden="1" w:unhideWhenUsed="1"/>
-    <w:lsdException w:name="Table List 3" w:semiHidden="1" w:unhideWhenUsed="1"/>
-    <w:lsdException w:name="Table List 4" w:semiHidden="1" w:unhideWhenUsed="1"/>
-    <w:lsdException w:name="Table List 5" w:semiHidden="1" w:unhideWhenUsed="1"/>
-    <w:lsdException w:name="Table List 6" w:semiHidden="1" w:unhideWhenUsed="1"/>
-    <w:lsdException w:name="Table List 7" w:semiHidden="1" w:unhideWhenUsed="1"/>
-    <w:lsdException w:name="Table List 8" w:semiHidden="1" w:unhideWhenUsed="1"/>
-    <w:lsdException w:name="Table 3D effects 1" w:semiHidden="1" w:unhideWhenUsed="1"/>
-    <w:lsdException w:name="Table 3D effects 2" w:semiHidden="1" w:unhideWhenUsed="1"/>
-    <w:lsdException w:name="Table 3D effects 3" w:semiHidden="1" w:unhideWhenUsed="1"/>
-    <w:lsdException w:name="Table Contemporary" w:semiHidden="1" w:unhideWhenUsed="1"/>
-    <w:lsdException w:name="Table Elegant" w:semiHidden="1" w:unhideWhenUsed="1"/>
-    <w:lsdException w:name="Table Professional" w:semiHidden="1" w:unhideWhenUsed="1"/>
-    <w:lsdException w:name="Table Subtle 1" w:semiHidden="1" w:unhideWhenUsed="1"/>
-    <w:lsdException w:name="Table Subtle 2" w:semiHidden="1" w:unhideWhenUsed="1"/>
-    <w:lsdException w:name="Table Web 1" w:semiHidden="1" w:unhideWhenUsed="1"/>
-    <w:lsdException w:name="Table Web 2" w:semiHidden="1" w:unhideWhenUsed="1"/>
-    <w:lsdException w:name="Table Web 3" w:semiHidden="1" w:unhideWhenUsed="1"/>
-    <w:lsdException w:name="Balloon Text" w:semiHidden="1" w:unhideWhenUsed="1"/>
-    <w:lsdException w:name="Table Grid" w:uiPriority="39"/>
-    <w:lsdException w:name="Table Theme" w:semiHidden="1" w:unhideWhenUsed="1"/>
-    <w:lsdException w:name="Placeholder Text" w:semiHidden="1"/>
-    <w:lsdException w:name="No Spacing" w:uiPriority="1" w:qFormat="1"/>
-    <w:lsdException w:name="Light Shading" w:uiPriority="60"/>
-    <w:lsdException w:name="Light List" w:uiPriority="61"/>
-    <w:lsdException w:name="Light Grid" w:uiPriority="62"/>
-    <w:lsdException w:name="Medium Shading 1" w:uiPriority="63"/>
-    <w:lsdException w:name="Medium Shading 2" w:uiPriority="64"/>
-    <w:lsdException w:name="Medium List 1" w:uiPriority="65"/>
-    <w:lsdException w:name="Medium List 2" w:uiPriority="66"/>
-    <w:lsdException w:name="Medium Grid 1" w:uiPriority="67"/>
-    <w:lsdException w:name="Medium Grid 2" w:uiPriority="68"/>
-    <w:lsdException w:name="Medium Grid 3" w:uiPriority="69"/>
-    <w:lsdException w:name="Dark List" w:uiPriority="70"/>
-    <w:lsdException w:name="Colorful Shading" w:uiPriority="71"/>
-    <w:lsdException w:name="Colorful List" w:uiPriority="72"/>
-    <w:lsdException w:name="Colorful Grid" w:uiPriority="73"/>
-    <w:lsdException w:name="Light Shading Accent 1" w:uiPriority="60"/>
-    <w:lsdException w:name="Light List Accent 1" w:uiPriority="61"/>
-    <w:lsdException w:name="Light Grid Accent 1" w:uiPriority="62"/>
-    <w:lsdException w:name="Medium Shading 1 Accent 1" w:uiPriority="63"/>
-    <w:lsdException w:name="Medium Shading 2 Accent 1" w:uiPriority="64"/>
-    <w:lsdException w:name="Medium List 1 Accent 1" w:uiPriority="65"/>
-    <w:lsdException w:name="Revision" w:semiHidden="1"/>
-    <w:lsdException w:name="List Paragraph" w:uiPriority="34" w:qFormat="1"/>
-    <w:lsdException w:name="Quote" w:uiPriority="29" w:qFormat="1"/>
-    <w:lsdException w:name="Intense Quote" w:uiPriority="30" w:qFormat="1"/>
-    <w:lsdException w:name="Medium List 2 Accent 1" w:uiPriority="66"/>
-    <w:lsdException w:name="Medium Grid 1 Accent 1" w:uiPriority="67"/>
-    <w:lsdException w:name="Medium Grid 2 Accent 1" w:uiPriority="68"/>
-    <w:lsdException w:name="Medium Grid 3 Accent 1" w:uiPriority="69"/>
-    <w:lsdException w:name="Dark List Accent 1" w:uiPriority="70"/>
-    <w:lsdException w:name="Colorful Shading Accent 1" w:uiPriority="71"/>
-    <w:lsdException w:name="Colorful List Accent 1" w:uiPriority="72"/>
-    <w:lsdException w:name="Colorful Grid Accent 1" w:uiPriority="73"/>
-    <w:lsdException w:name="Light Shading Accent 2" w:uiPriority="60"/>
-    <w:lsdException w:name="Light List Accent 2" w:uiPriority="61"/>
-    <w:lsdException w:name="Light Grid Accent 2" w:uiPriority="62"/>
-    <w:lsdException w:name="Medium Shading 1 Accent 2" w:uiPriority="63"/>
-    <w:lsdException w:name="Medium Shading 2 Accent 2" w:uiPriority="64"/>
-    <w:lsdException w:name="Medium List 1 Accent 2" w:uiPriority="65"/>
-    <w:lsdException w:name="Medium List 2 Accent 2" w:uiPriority="66"/>
-    <w:lsdException w:name="Medium Grid 1 Accent 2" w:uiPriority="67"/>
-    <w:lsdException w:name="Medium Grid 2 Accent 2" w:uiPriority="68"/>
-    <w:lsdException w:name="Medium Grid 3 Accent 2" w:uiPriority="69"/>
-    <w:lsdException w:name="Dark List Accent 2" w:uiPriority="70"/>
-    <w:lsdException w:name="Colorful Shading Accent 2" w:uiPriority="71"/>
-    <w:lsdException w:name="Colorful List Accent 2" w:uiPriority="72"/>
-    <w:lsdException w:name="Colorful Grid Accent 2" w:uiPriority="73"/>
-    <w:lsdException w:name="Light Shading Accent 3" w:uiPriority="60"/>
-    <w:lsdException w:name="Light List Accent 3" w:uiPriority="61"/>
-    <w:lsdException w:name="Light Grid Accent 3" w:uiPriority="62"/>
-    <w:lsdException w:name="Medium Shading 1 Accent 3" w:uiPriority="63"/>
-    <w:lsdException w:name="Medium Shading 2 Accent 3" w:uiPriority="64"/>
-    <w:lsdException w:name="Medium List 1 Accent 3" w:uiPriority="65"/>
-    <w:lsdException w:name="Medium List 2 Accent 3" w:uiPriority="66"/>
-    <w:lsdException w:name="Medium Grid 1 Accent 3" w:uiPriority="67"/>
-    <w:lsdException w:name="Medium Grid 2 Accent 3" w:uiPriority="68"/>
-    <w:lsdException w:name="Medium Grid 3 Accent 3" w:uiPriority="69"/>
-    <w:lsdException w:name="Dark List Accent 3" w:uiPriority="70"/>
-    <w:lsdException w:name="Colorful Shading Accent 3" w:uiPriority="71"/>
-    <w:lsdException w:name="Colorful List Accent 3" w:uiPriority="72"/>
-    <w:lsdException w:name="Colorful Grid Accent 3" w:uiPriority="73"/>
-    <w:lsdException w:name="Light Shading Accent 4" w:uiPriority="60"/>
-    <w:lsdException w:name="Light List Accent 4" w:uiPriority="61"/>
-    <w:lsdException w:name="Light Grid Accent 4" w:uiPriority="62"/>
-    <w:lsdException w:name="Medium Shading 1 Accent 4" w:uiPriority="63"/>
-    <w:lsdException w:name="Medium Shading 2 Accent 4" w:uiPriority="64"/>
-    <w:lsdException w:name="Medium List 1 Accent 4" w:uiPriority="65"/>
-    <w:lsdException w:name="Medium List 2 Accent 4" w:uiPriority="66"/>
-    <w:lsdException w:name="Medium Grid 1 Accent 4" w:uiPriority="67"/>
-    <w:lsdException w:name="Medium Grid 2 Accent 4" w:uiPriority="68"/>
-    <w:lsdException w:name="Medium Grid 3 Accent 4" w:uiPriority="69"/>
-    <w:lsdException w:name="Dark List Accent 4" w:uiPriority="70"/>
-    <w:lsdException w:name="Colorful Shading Accent 4" w:uiPriority="71"/>
-    <w:lsdException w:name="Colorful List Accent 4" w:uiPriority="72"/>
-    <w:lsdException w:name="Colorful Grid Accent 4" w:uiPriority="73"/>
-    <w:lsdException w:name="Light Shading Accent 5" w:uiPriority="60"/>
-    <w:lsdException w:name="Light List Accent 5" w:uiPriority="61"/>
-    <w:lsdException w:name="Light Grid Accent 5" w:uiPriority="62"/>
-    <w:lsdException w:name="Medium Shading 1 Accent 5" w:uiPriority="63"/>
-    <w:lsdException w:name="Medium Shading 2 Accent 5" w:uiPriority="64"/>
-    <w:lsdException w:name="Medium List 1 Accent 5" w:uiPriority="65"/>
-    <w:lsdException w:name="Medium List 2 Accent 5" w:uiPriority="66"/>
-    <w:lsdException w:name="Medium Grid 1 Accent 5" w:uiPriority="67"/>
-    <w:lsdException w:name="Medium Grid 2 Accent 5" w:uiPriority="68"/>
-    <w:lsdException w:name="Medium Grid 3 Accent 5" w:uiPriority="69"/>
-    <w:lsdException w:name="Dark List Accent 5" w:uiPriority="70"/>
-    <w:lsdException w:name="Colorful Shading Accent 5" w:uiPriority="71"/>
-    <w:lsdException w:name="Colorful List Accent 5" w:uiPriority="72"/>
-    <w:lsdException w:name="Colorful Grid Accent 5" w:uiPriority="73"/>
-    <w:lsdException w:name="Light Shading Accent 6" w:uiPriority="60"/>
-    <w:lsdException w:name="Light List Accent 6" w:uiPriority="61"/>
-    <w:lsdException w:name="Light Grid Accent 6" w:uiPriority="62"/>
-    <w:lsdException w:name="Medium Shading 1 Accent 6" w:uiPriority="63"/>
-    <w:lsdException w:name="Medium Shading 2 Accent 6" w:uiPriority="64"/>
-    <w:lsdException w:name="Medium List 1 Accent 6" w:uiPriority="65"/>
-    <w:lsdException w:name="Medium List 2 Accent 6" w:uiPriority="66"/>
-    <w:lsdException w:name="Medium Grid 1 Accent 6" w:uiPriority="67"/>
-    <w:lsdException w:name="Medium Grid 2 Accent 6" w:uiPriority="68"/>
-    <w:lsdException w:name="Medium Grid 3 Accent 6" w:uiPriority="69"/>
-    <w:lsdException w:name="Dark List Accent 6" w:uiPriority="70"/>
-    <w:lsdException w:name="Colorful Shading Accent 6" w:uiPriority="71"/>
-    <w:lsdException w:name="Colorful List Accent 6" w:uiPriority="72"/>
-    <w:lsdException w:name="Colorful Grid Accent 6" w:uiPriority="73"/>
-    <w:lsdException w:name="Subtle Emphasis" w:uiPriority="19" w:qFormat="1"/>
-    <w:lsdException w:name="Intense Emphasis" w:uiPriority="21" w:qFormat="1"/>
-    <w:lsdException w:name="Subtle Reference" w:uiPriority="31" w:qFormat="1"/>
-    <w:lsdException w:name="Intense Reference" w:uiPriority="32" w:qFormat="1"/>
-    <w:lsdException w:name="Book Title" w:uiPriority="33" w:qFormat="1"/>
-    <w:lsdException w:name="Bibliography" w:semiHidden="1" w:uiPriority="37" w:unhideWhenUsed="1"/>
-    <w:lsdException w:name="TOC Heading" w:semiHidden="1" w:uiPriority="39" w:unhideWhenUsed="1" w:qFormat="1"/>
-    <w:lsdException w:name="Grid Table 4" w:uiPriority="49"/>
-    <w:lsdException w:name="Grid Table 5 Dark" w:uiPriority="50"/>
-    <w:lsdException w:name="Grid Table 6 Colorful" w:uiPriority="51"/>
-    <w:lsdException w:name="Grid Table 7 Colorful" w:uiPriority="52"/>
-    <w:lsdException w:name="Grid Table 1 Light Accent 1" w:uiPriority="46"/>
-    <w:lsdException w:name="Grid Table 2 Accent 1" w:uiPriority="47"/>
-    <w:lsdException w:name="Grid Table 3 Accent 1" w:uiPriority="48"/>
-    <w:lsdException w:name="Grid Table 4 Accent 1" w:uiPriority="49"/>
-    <w:lsdException w:name="Grid Table 5 Dark Accent 1" w:uiPriority="50"/>
-    <w:lsdException w:name="Grid Table 6 Colorful Accent 1" w:uiPriority="51"/>
-    <w:lsdException w:name="Grid Table 7 Colorful Accent 1" w:uiPriority="52"/>
-    <w:lsdException w:name="Grid Table 1 Light Accent 2" w:uiPriority="46"/>
-    <w:lsdException w:name="Grid Table 2 Accent 2" w:uiPriority="47"/>
-    <w:lsdException w:name="Grid Table 3 Accent 2" w:uiPriority="48"/>
-    <w:lsdException w:name="Grid Table 4 Accent 2" w:uiPriority="49"/>
-    <w:lsdException w:name="Grid Table 5 Dark Accent 2" w:uiPriority="50"/>
-    <w:lsdException w:name="Grid Table 6 Colorful Accent 2" w:uiPriority="51"/>
-    <w:lsdException w:name="Grid Table 7 Colorful Accent 2" w:uiPriority="52"/>
-    <w:lsdException w:name="Grid Table 1 Light Accent 3" w:uiPriority="46"/>
-    <w:lsdException w:name="Grid Table 2 Accent 3" w:uiPriority="47"/>
-    <w:lsdException w:name="Grid Table 3 Accent 3" w:uiPriority="48"/>
-    <w:lsdException w:name="Grid Table 4 Accent 3" w:uiPriority="49"/>
-    <w:lsdException w:name="Grid Table 5 Dark Accent 3" w:uiPriority="50"/>
-    <w:lsdException w:name="Grid Table 6 Colorful Accent 3" w:uiPriority="51"/>
-    <w:lsdException w:name="Grid Table 7 Colorful Accent 3" w:uiPriority="52"/>
-    <w:lsdException w:name="Grid Table 1 Light Accent 4" w:uiPriority="46"/>
-    <w:lsdException w:name="Grid Table 2 Accent 4" w:uiPriority="47"/>
-    <w:lsdException w:name="Grid Table 3 Accent 4" w:uiPriority="48"/>
-    <w:lsdException w:name="Grid Table 4 Accent 4" w:uiPriority="49"/>
-    <w:lsdException w:name="Grid Table 5 Dark Accent 4" w:uiPriority="50"/>
-    <w:lsdException w:name="Grid Table 6 Colorful Accent 4" w:uiPriority="51"/>
-    <w:lsdException w:name="Grid Table 7 Colorful Accent 4" w:uiPriority="52"/>
-    <w:lsdException w:name="Grid Table 1 Light Accent 5" w:uiPriority="46"/>
-    <w:lsdException w:name="Grid Table 2 Accent 5" w:uiPriority="47"/>
-    <w:lsdException w:name="Grid Table 3 Accent 5" w:uiPriority="48"/>
-    <w:lsdException w:name="Grid Table 4 Accent 5" w:uiPriority="49"/>
-    <w:lsdException w:name="Grid Table 5 Dark Accent 5" w:uiPriority="50"/>
-    <w:lsdException w:name="Grid Table 6 Colorful Accent 5" w:uiPriority="51"/>
-    <w:lsdException w:name="Grid Table 7 Colorful Accent 5" w:uiPriority="52"/>
-    <w:lsdException w:name="Grid Table 1 Light Accent 6" w:uiPriority="46"/>
-    <w:lsdException w:name="Grid Table 2 Accent 6" w:uiPriority="47"/>
-    <w:lsdException w:name="Grid Table 3 Accent 6" w:uiPriority="48"/>
-    <w:lsdException w:name="Grid Table 4 Accent 6" w:uiPriority="49"/>
-    <w:lsdException w:name="Grid Table 5 Dark Accent 6" w:uiPriority="50"/>
-    <w:lsdException w:name="Grid Table 6 Colorful Accent 6" w:uiPriority="51"/>
-    <w:lsdException w:name="Grid Table 7 Colorful Accent 6" w:uiPriority="52"/>
-    <w:lsdException w:name="List Table 1 Light" w:uiPriority="46"/>
-    <w:lsdException w:name="List Table 2" w:uiPriority="47"/>
-    <w:lsdException w:name="List Table 3" w:uiPriority="48"/>
-    <w:lsdException w:name="List Table 4" w:uiPriority="49"/>
-    <w:lsdException w:name="List Table 5 Dark" w:uiPriority="50"/>
-    <w:lsdException w:name="List Table 6 Colorful" w:uiPriority="51"/>
-    <w:lsdException w:name="List Table 7 Colorful" w:uiPriority="52"/>
-    <w:lsdException w:name="List Table 1 Light Accent 1" w:uiPriority="46"/>
-    <w:lsdException w:name="List Table 2 Accent 1" w:uiPriority="47"/>
-    <w:lsdException w:name="List Table 3 Accent 1" w:uiPriority="48"/>
-    <w:lsdException w:name="List Table 4 Accent 1" w:uiPriority="49"/>
-    <w:lsdException w:name="List Table 5 Dark Accent 1" w:uiPriority="50"/>
-    <w:lsdException w:name="List Table 6 Colorful Accent 1" w:uiPriority="51"/>
-    <w:lsdException w:name="List Table 7 Colorful Accent 1" w:uiPriority="52"/>
-    <w:lsdException w:name="List Table 1 Light Accent 2" w:uiPriority="46"/>
-    <w:lsdException w:name="List Table 2 Accent 2" w:uiPriority="47"/>
-    <w:lsdException w:name="List Table 3 Accent 2" w:uiPriority="48"/>
-    <w:lsdException w:name="List Table 4 Accent 2" w:uiPriority="49"/>
-    <w:lsdException w:name="List Table 5 Dark Accent 2" w:uiPriority="50"/>
-    <w:lsdException w:name="List Table 6 Colorful Accent 2" w:uiPriority="51"/>
-    <w:lsdException w:name="List Table 7 Colorful Accent 2" w:uiPriority="52"/>
-    <w:lsdException w:name="List Table 1 Light Accent 3" w:uiPriority="46"/>
-    <w:lsdException w:name="List Table 2 Accent 3" w:uiPriority="47"/>
-    <w:lsdException w:name="List Table 3 Accent 3" w:uiPriority="48"/>
-    <w:lsdException w:name="List Table 4 Accent 3" w:uiPriority="49"/>
-    <w:lsdException w:name="List Table 5 Dark Accent 3" w:uiPriority="50"/>
-    <w:lsdException w:name="List Table 6 Colorful Accent 3" w:uiPriority="51"/>
-    <w:lsdException w:name="List Table 7 Colorful Accent 3" w:uiPriority="52"/>
-    <w:lsdException w:name="List Table 1 Light Accent 4" w:uiPriority="46"/>
-    <w:lsdException w:name="List Table 2 Accent 4" w:uiPriority="47"/>
-    <w:lsdException w:name="List Table 3 Accent 4" w:uiPriority="48"/>
-    <w:lsdException w:name="List Table 4 Accent 4" w:uiPriority="49"/>
-    <w:lsdException w:name="List Table 5 Dark Accent 4" w:uiPriority="50"/>
-    <w:lsdException w:name="List Table 6 Colorful Accent 4" w:uiPriority="51"/>
-    <w:lsdException w:name="List Table 7 Colorful Accent 4" w:uiPriority="52"/>
-    <w:lsdException w:name="List Table 1 Light Accent 5" w:uiPriority="46"/>
-    <w:lsdException w:name="List Table 2 Accent 5" w:uiPriority="47"/>
-    <w:lsdException w:name="List Table 3 Accent 5" w:uiPriority="48"/>
-    <w:lsdException w:name="List Table 4 Accent 5" w:uiPriority="49"/>
-    <w:lsdException w:name="List Table 5 Dark Accent 5" w:uiPriority="50"/>
-    <w:lsdException w:name="List Table 6 Colorful Accent 5" w:uiPriority="51"/>
-    <w:lsdException w:name="List Table 7 Colorful Accent 5" w:uiPriority="52"/>
-    <w:lsdException w:name="List Table 1 Light Accent 6" w:uiPriority="46"/>
-    <w:lsdException w:name="List Table 2 Accent 6" w:uiPriority="47"/>
-    <w:lsdException w:name="List Table 3 Accent 6" w:uiPriority="48"/>
-    <w:lsdException w:name="List Table 4 Accent 6" w:uiPriority="49"/>
-    <w:lsdException w:name="List Table 5 Dark Accent 6" w:uiPriority="50"/>
-    <w:lsdException w:name="List Table 6 Colorful Accent 6" w:uiPriority="51"/>
-    <w:lsdException w:name="List Table 7 Colorful Accent 6" w:uiPriority="52"/>
+  <w:latentStyles w:defLockedState="0" w:defUIPriority="99" w:defSemiHidden="1" w:defUnhideWhenUsed="1" w:defQFormat="0" w:count="276">
+    <w:lsdException w:name="Normal" w:semiHidden="0" w:uiPriority="0" w:unhideWhenUsed="0" w:qFormat="1"/>
+    <w:lsdException w:name="heading 1" w:semiHidden="0" w:uiPriority="9" w:unhideWhenUsed="0" w:qFormat="1"/>
+    <w:lsdException w:name="heading 2" w:uiPriority="9" w:qFormat="1"/>
+    <w:lsdException w:name="heading 3" w:uiPriority="9" w:qFormat="1"/>
+    <w:lsdException w:name="heading 4" w:uiPriority="9" w:qFormat="1"/>
+    <w:lsdException w:name="heading 5" w:uiPriority="9" w:qFormat="1"/>
+    <w:lsdException w:name="heading 6" w:uiPriority="9" w:qFormat="1"/>
+    <w:lsdException w:name="heading 7" w:uiPriority="9" w:qFormat="1"/>
+    <w:lsdException w:name="heading 8" w:uiPriority="9" w:qFormat="1"/>
+    <w:lsdException w:name="heading 9" w:uiPriority="9" w:qFormat="1"/>
+    <w:lsdException w:name="toc 1" w:uiPriority="39"/>
+    <w:lsdException w:name="toc 2" w:uiPriority="39"/>
+    <w:lsdException w:name="toc 3" w:uiPriority="39"/>
+    <w:lsdException w:name="toc 4" w:uiPriority="39"/>
+    <w:lsdException w:name="toc 5" w:uiPriority="39"/>
+    <w:lsdException w:name="toc 6" w:uiPriority="39"/>
+    <w:lsdException w:name="toc 7" w:uiPriority="39"/>
+    <w:lsdException w:name="toc 8" w:uiPriority="39"/>
+    <w:lsdException w:name="toc 9" w:uiPriority="39"/>
+    <w:lsdException w:name="caption" w:uiPriority="35" w:qFormat="1"/>
+    <w:lsdException w:name="Title" w:semiHidden="0" w:uiPriority="10" w:unhideWhenUsed="0" w:qFormat="1"/>
+    <w:lsdException w:name="Default Paragraph Font" w:uiPriority="1"/>
+    <w:lsdException w:name="Subtitle" w:semiHidden="0" w:uiPriority="11" w:unhideWhenUsed="0" w:qFormat="1"/>
+    <w:lsdException w:name="Strong" w:semiHidden="0" w:uiPriority="22" w:unhideWhenUsed="0" w:qFormat="1"/>
+    <w:lsdException w:name="Emphasis" w:semiHidden="0" w:uiPriority="20" w:unhideWhenUsed="0" w:qFormat="1"/>
+    <w:lsdException w:name="Table Grid" w:semiHidden="0" w:uiPriority="39" w:unhideWhenUsed="0"/>
+    <w:lsdException w:name="Note Level 1" w:semiHidden="0" w:unhideWhenUsed="0"/>
+    <w:lsdException w:name="Note Level 2" w:semiHidden="0" w:unhideWhenUsed="0"/>
+    <w:lsdException w:name="Note Level 3" w:semiHidden="0" w:unhideWhenUsed="0"/>
+    <w:lsdException w:name="Note Level 4" w:semiHidden="0" w:unhideWhenUsed="0"/>
+    <w:lsdException w:name="Note Level 5" w:semiHidden="0" w:unhideWhenUsed="0"/>
+    <w:lsdException w:name="Note Level 6" w:semiHidden="0" w:unhideWhenUsed="0"/>
+    <w:lsdException w:name="Note Level 7" w:semiHidden="0" w:unhideWhenUsed="0"/>
+    <w:lsdException w:name="Note Level 8" w:semiHidden="0" w:unhideWhenUsed="0"/>
+    <w:lsdException w:name="Note Level 9" w:semiHidden="0" w:unhideWhenUsed="0"/>
+    <w:lsdException w:name="Placeholder Text" w:unhideWhenUsed="0"/>
+    <w:lsdException w:name="No Spacing" w:semiHidden="0" w:uiPriority="1" w:unhideWhenUsed="0" w:qFormat="1"/>
+    <w:lsdException w:name="Light Shading" w:semiHidden="0" w:uiPriority="60" w:unhideWhenUsed="0"/>
+    <w:lsdException w:name="Light List" w:semiHidden="0" w:uiPriority="61" w:unhideWhenUsed="0"/>
+    <w:lsdException w:name="Light Grid" w:semiHidden="0" w:uiPriority="62" w:unhideWhenUsed="0"/>
+    <w:lsdException w:name="Medium Shading 1" w:semiHidden="0" w:uiPriority="63" w:unhideWhenUsed="0"/>
+    <w:lsdException w:name="Medium Shading 2" w:semiHidden="0" w:uiPriority="64" w:unhideWhenUsed="0"/>
+    <w:lsdException w:name="Medium List 1" w:semiHidden="0" w:uiPriority="65" w:unhideWhenUsed="0"/>
+    <w:lsdException w:name="Medium List 2" w:semiHidden="0" w:uiPriority="66" w:unhideWhenUsed="0"/>
+    <w:lsdException w:name="Medium Grid 1" w:semiHidden="0" w:uiPriority="67" w:unhideWhenUsed="0"/>
+    <w:lsdException w:name="Medium Grid 2" w:semiHidden="0" w:uiPriority="68" w:unhideWhenUsed="0"/>
+    <w:lsdException w:name="Medium Grid 3" w:semiHidden="0" w:uiPriority="69" w:unhideWhenUsed="0"/>
+    <w:lsdException w:name="Dark List" w:semiHidden="0" w:uiPriority="70" w:unhideWhenUsed="0"/>
+    <w:lsdException w:name="Colorful Shading" w:semiHidden="0" w:uiPriority="71" w:unhideWhenUsed="0"/>
+    <w:lsdException w:name="Colorful List" w:semiHidden="0" w:uiPriority="72" w:unhideWhenUsed="0"/>
+    <w:lsdException w:name="Colorful Grid" w:semiHidden="0" w:uiPriority="73" w:unhideWhenUsed="0"/>
+    <w:lsdException w:name="Light Shading Accent 1" w:semiHidden="0" w:uiPriority="60" w:unhideWhenUsed="0"/>
+    <w:lsdException w:name="Light List Accent 1" w:semiHidden="0" w:uiPriority="61" w:unhideWhenUsed="0"/>
+    <w:lsdException w:name="Light Grid Accent 1" w:semiHidden="0" w:uiPriority="62" w:unhideWhenUsed="0"/>
+    <w:lsdException w:name="Medium Shading 1 Accent 1" w:semiHidden="0" w:uiPriority="63" w:unhideWhenUsed="0"/>
+    <w:lsdException w:name="Medium Shading 2 Accent 1" w:semiHidden="0" w:uiPriority="64" w:unhideWhenUsed="0"/>
+    <w:lsdException w:name="Medium List 1 Accent 1" w:semiHidden="0" w:uiPriority="65" w:unhideWhenUsed="0"/>
+    <w:lsdException w:name="Revision" w:unhideWhenUsed="0"/>
+    <w:lsdException w:name="List Paragraph" w:semiHidden="0" w:uiPriority="34" w:unhideWhenUsed="0" w:qFormat="1"/>
+    <w:lsdException w:name="Quote" w:semiHidden="0" w:uiPriority="29" w:unhideWhenUsed="0" w:qFormat="1"/>
+    <w:lsdException w:name="Intense Quote" w:semiHidden="0" w:uiPriority="30" w:unhideWhenUsed="0" w:qFormat="1"/>
+    <w:lsdException w:name="Medium List 2 Accent 1" w:semiHidden="0" w:uiPriority="66" w:unhideWhenUsed="0"/>
+    <w:lsdException w:name="Medium Grid 1 Accent 1" w:semiHidden="0" w:uiPriority="67" w:unhideWhenUsed="0"/>
+    <w:lsdException w:name="Medium Grid 2 Accent 1" w:semiHidden="0" w:uiPriority="68" w:unhideWhenUsed="0"/>
+    <w:lsdException w:name="Medium Grid 3 Accent 1" w:semiHidden="0" w:uiPriority="69" w:unhideWhenUsed="0"/>
+    <w:lsdException w:name="Dark List Accent 1" w:semiHidden="0" w:uiPriority="70" w:unhideWhenUsed="0"/>
+    <w:lsdException w:name="Colorful Shading Accent 1" w:semiHidden="0" w:uiPriority="71" w:unhideWhenUsed="0"/>
+    <w:lsdException w:name="Colorful List Accent 1" w:semiHidden="0" w:uiPriority="72" w:unhideWhenUsed="0"/>
+    <w:lsdException w:name="Colorful Grid Accent 1" w:semiHidden="0" w:uiPriority="73" w:unhideWhenUsed="0"/>
+    <w:lsdException w:name="Light Shading Accent 2" w:semiHidden="0" w:uiPriority="60" w:unhideWhenUsed="0"/>
+    <w:lsdException w:name="Light List Accent 2" w:semiHidden="0" w:uiPriority="61" w:unhideWhenUsed="0"/>
+    <w:lsdException w:name="Light Grid Accent 2" w:semiHidden="0" w:uiPriority="62" w:unhideWhenUsed="0"/>
+    <w:lsdException w:name="Medium Shading 1 Accent 2" w:semiHidden="0" w:uiPriority="63" w:unhideWhenUsed="0"/>
+    <w:lsdException w:name="Medium Shading 2 Accent 2" w:semiHidden="0" w:uiPriority="64" w:unhideWhenUsed="0"/>
+    <w:lsdException w:name="Medium List 1 Accent 2" w:semiHidden="0" w:uiPriority="65" w:unhideWhenUsed="0"/>
+    <w:lsdException w:name="Medium List 2 Accent 2" w:semiHidden="0" w:uiPriority="66" w:unhideWhenUsed="0"/>
+    <w:lsdException w:name="Medium Grid 1 Accent 2" w:semiHidden="0" w:uiPriority="67" w:unhideWhenUsed="0"/>
+    <w:lsdException w:name="Medium Grid 2 Accent 2" w:semiHidden="0" w:uiPriority="68" w:unhideWhenUsed="0"/>
+    <w:lsdException w:name="Medium Grid 3 Accent 2" w:semiHidden="0" w:uiPriority="69" w:unhideWhenUsed="0"/>
+    <w:lsdException w:name="Dark List Accent 2" w:semiHidden="0" w:uiPriority="70" w:unhideWhenUsed="0"/>
+    <w:lsdException w:name="Colorful Shading Accent 2" w:semiHidden="0" w:uiPriority="71" w:unhideWhenUsed="0"/>
+    <w:lsdException w:name="Colorful List Accent 2" w:semiHidden="0" w:uiPriority="72" w:unhideWhenUsed="0"/>
+    <w:lsdException w:name="Colorful Grid Accent 2" w:semiHidden="0" w:uiPriority="73" w:unhideWhenUsed="0"/>
+    <w:lsdException w:name="Light Shading Accent 3" w:semiHidden="0" w:uiPriority="60" w:unhideWhenUsed="0"/>
+    <w:lsdException w:name="Light List Accent 3" w:semiHidden="0" w:uiPriority="61" w:unhideWhenUsed="0"/>
+    <w:lsdException w:name="Light Grid Accent 3" w:semiHidden="0" w:uiPriority="62" w:unhideWhenUsed="0"/>
+    <w:lsdException w:name="Medium Shading 1 Accent 3" w:semiHidden="0" w:uiPriority="63" w:unhideWhenUsed="0"/>
+    <w:lsdException w:name="Medium Shading 2 Accent 3" w:semiHidden="0" w:uiPriority="64" w:unhideWhenUsed="0"/>
+    <w:lsdException w:name="Medium List 1 Accent 3" w:semiHidden="0" w:uiPriority="65" w:unhideWhenUsed="0"/>
+    <w:lsdException w:name="Medium List 2 Accent 3" w:semiHidden="0" w:uiPriority="66" w:unhideWhenUsed="0"/>
+    <w:lsdException w:name="Medium Grid 1 Accent 3" w:semiHidden="0" w:uiPriority="67" w:unhideWhenUsed="0"/>
+    <w:lsdException w:name="Medium Grid 2 Accent 3" w:semiHidden="0" w:uiPriority="68" w:unhideWhenUsed="0"/>
+    <w:lsdException w:name="Medium Grid 3 Accent 3" w:semiHidden="0" w:uiPriority="69" w:unhideWhenUsed="0"/>
+    <w:lsdException w:name="Dark List Accent 3" w:semiHidden="0" w:uiPriority="70" w:unhideWhenUsed="0"/>
+    <w:lsdException w:name="Colorful Shading Accent 3" w:semiHidden="0" w:uiPriority="71" w:unhideWhenUsed="0"/>
+    <w:lsdException w:name="Colorful List Accent 3" w:semiHidden="0" w:uiPriority="72" w:unhideWhenUsed="0"/>
+    <w:lsdException w:name="Colorful Grid Accent 3" w:semiHidden="0" w:uiPriority="73" w:unhideWhenUsed="0"/>
+    <w:lsdException w:name="Light Shading Accent 4" w:semiHidden="0" w:uiPriority="60" w:unhideWhenUsed="0"/>
+    <w:lsdException w:name="Light List Accent 4" w:semiHidden="0" w:uiPriority="61" w:unhideWhenUsed="0"/>
+    <w:lsdException w:name="Light Grid Accent 4" w:semiHidden="0" w:uiPriority="62" w:unhideWhenUsed="0"/>
+    <w:lsdException w:name="Medium Shading 1 Accent 4" w:semiHidden="0" w:uiPriority="63" w:unhideWhenUsed="0"/>
+    <w:lsdException w:name="Medium Shading 2 Accent 4" w:semiHidden="0" w:uiPriority="64" w:unhideWhenUsed="0"/>
+    <w:lsdException w:name="Medium List 1 Accent 4" w:semiHidden="0" w:uiPriority="65" w:unhideWhenUsed="0"/>
+    <w:lsdException w:name="Medium List 2 Accent 4" w:semiHidden="0" w:uiPriority="66" w:unhideWhenUsed="0"/>
+    <w:lsdException w:name="Medium Grid 1 Accent 4" w:semiHidden="0" w:uiPriority="67" w:unhideWhenUsed="0"/>
+    <w:lsdException w:name="Medium Grid 2 Accent 4" w:semiHidden="0" w:uiPriority="68" w:unhideWhenUsed="0"/>
+    <w:lsdException w:name="Medium Grid 3 Accent 4" w:semiHidden="0" w:uiPriority="69" w:unhideWhenUsed="0"/>
+    <w:lsdException w:name="Dark List Accent 4" w:semiHidden="0" w:uiPriority="70" w:unhideWhenUsed="0"/>
+    <w:lsdException w:name="Colorful Shading Accent 4" w:semiHidden="0" w:uiPriority="71" w:unhideWhenUsed="0"/>
+    <w:lsdException w:name="Colorful List Accent 4" w:semiHidden="0" w:uiPriority="72" w:unhideWhenUsed="0"/>
+    <w:lsdException w:name="Colorful Grid Accent 4" w:semiHidden="0" w:uiPriority="73" w:unhideWhenUsed="0"/>
+    <w:lsdException w:name="Light Shading Accent 5" w:semiHidden="0" w:uiPriority="60" w:unhideWhenUsed="0"/>
+    <w:lsdException w:name="Light List Accent 5" w:semiHidden="0" w:uiPriority="61" w:unhideWhenUsed="0"/>
+    <w:lsdException w:name="Light Grid Accent 5" w:semiHidden="0" w:uiPriority="62" w:unhideWhenUsed="0"/>
+    <w:lsdException w:name="Medium Shading 1 Accent 5" w:semiHidden="0" w:uiPriority="63" w:unhideWhenUsed="0"/>
+    <w:lsdException w:name="Medium Shading 2 Accent 5" w:semiHidden="0" w:uiPriority="64" w:unhideWhenUsed="0"/>
+    <w:lsdException w:name="Medium List 1 Accent 5" w:semiHidden="0" w:uiPriority="65" w:unhideWhenUsed="0"/>
+    <w:lsdException w:name="Medium List 2 Accent 5" w:semiHidden="0" w:uiPriority="66" w:unhideWhenUsed="0"/>
+    <w:lsdException w:name="Medium Grid 1 Accent 5" w:semiHidden="0" w:uiPriority="67" w:unhideWhenUsed="0"/>
+    <w:lsdException w:name="Medium Grid 2 Accent 5" w:semiHidden="0" w:uiPriority="68" w:unhideWhenUsed="0"/>
+    <w:lsdException w:name="Medium Grid 3 Accent 5" w:semiHidden="0" w:uiPriority="69" w:unhideWhenUsed="0"/>
+    <w:lsdException w:name="Dark List Accent 5" w:semiHidden="0" w:uiPriority="70" w:unhideWhenUsed="0"/>
+    <w:lsdException w:name="Colorful Shading Accent 5" w:semiHidden="0" w:uiPriority="71" w:unhideWhenUsed="0"/>
+    <w:lsdException w:name="Colorful List Accent 5" w:semiHidden="0" w:uiPriority="72" w:unhideWhenUsed="0"/>
+    <w:lsdException w:name="Colorful Grid Accent 5" w:semiHidden="0" w:uiPriority="73" w:unhideWhenUsed="0"/>
+    <w:lsdException w:name="Light Shading Accent 6" w:semiHidden="0" w:uiPriority="60" w:unhideWhenUsed="0"/>
+    <w:lsdException w:name="Light List Accent 6" w:semiHidden="0" w:uiPriority="61" w:unhideWhenUsed="0"/>
+    <w:lsdException w:name="Light Grid Accent 6" w:semiHidden="0" w:uiPriority="62" w:unhideWhenUsed="0"/>
+    <w:lsdException w:name="Medium Shading 1 Accent 6" w:semiHidden="0" w:uiPriority="63" w:unhideWhenUsed="0"/>
+    <w:lsdException w:name="Medium Shading 2 Accent 6" w:semiHidden="0" w:uiPriority="64" w:unhideWhenUsed="0"/>
+    <w:lsdException w:name="Medium List 1 Accent 6" w:semiHidden="0" w:uiPriority="65" w:unhideWhenUsed="0"/>
+    <w:lsdException w:name="Medium List 2 Accent 6" w:semiHidden="0" w:uiPriority="66" w:unhideWhenUsed="0"/>
+    <w:lsdException w:name="Medium Grid 1 Accent 6" w:semiHidden="0" w:uiPriority="67" w:unhideWhenUsed="0"/>
+    <w:lsdException w:name="Medium Grid 2 Accent 6" w:semiHidden="0" w:uiPriority="68" w:unhideWhenUsed="0"/>
+    <w:lsdException w:name="Medium Grid 3 Accent 6" w:semiHidden="0" w:uiPriority="69" w:unhideWhenUsed="0"/>
+    <w:lsdException w:name="Dark List Accent 6" w:semiHidden="0" w:uiPriority="70" w:unhideWhenUsed="0"/>
+    <w:lsdException w:name="Colorful Shading Accent 6" w:semiHidden="0" w:uiPriority="71" w:unhideWhenUsed="0"/>
+    <w:lsdException w:name="Colorful List Accent 6" w:semiHidden="0" w:uiPriority="72" w:unhideWhenUsed="0"/>
+    <w:lsdException w:name="Colorful Grid Accent 6" w:semiHidden="0" w:uiPriority="73" w:unhideWhenUsed="0"/>
+    <w:lsdException w:name="Subtle Emphasis" w:semiHidden="0" w:uiPriority="19" w:unhideWhenUsed="0" w:qFormat="1"/>
+    <w:lsdException w:name="Intense Emphasis" w:semiHidden="0" w:uiPriority="21" w:unhideWhenUsed="0" w:qFormat="1"/>
+    <w:lsdException w:name="Subtle Reference" w:semiHidden="0" w:uiPriority="31" w:unhideWhenUsed="0" w:qFormat="1"/>
+    <w:lsdException w:name="Intense Reference" w:semiHidden="0" w:uiPriority="32" w:unhideWhenUsed="0" w:qFormat="1"/>
+    <w:lsdException w:name="Book Title" w:semiHidden="0" w:uiPriority="33" w:unhideWhenUsed="0" w:qFormat="1"/>
+    <w:lsdException w:name="Bibliography" w:uiPriority="37"/>
+    <w:lsdException w:name="TOC Heading" w:uiPriority="39" w:qFormat="1"/>
+  </w:latentStyles>
+  <w:style w:type="paragraph" w:default="1" w:styleId="Normal">
+    <w:name w:val="Normal"/>
+    <w:qFormat/>
+  </w:style>
+  <w:style w:type="character" w:default="1" w:styleId="DefaultParagraphFont">
+    <w:name w:val="Default Paragraph Font"/>
+    <w:uiPriority w:val="1"/>
+    <w:semiHidden/>
+    <w:unhideWhenUsed/>
+  </w:style>
+  <w:style w:type="table" w:default="1" w:styleId="TableNormal">
+    <w:name w:val="Normal Table"/>
+    <w:uiPriority w:val="99"/>
+    <w:semiHidden/>
+    <w:unhideWhenUsed/>
+    <w:tblPr>
+      <w:tblInd w:w="0" w:type="dxa"/>
+      <w:tblCellMar>
+        <w:top w:w="0" w:type="dxa"/>
+        <w:left w:w="108" w:type="dxa"/>
+        <w:bottom w:w="0" w:type="dxa"/>
+        <w:right w:w="108" w:type="dxa"/>
+      </w:tblCellMar>
+    </w:tblPr>
+  </w:style>
+  <w:style w:type="numbering" w:default="1" w:styleId="NoList">
+    <w:name w:val="No List"/>
+    <w:uiPriority w:val="99"/>
+    <w:semiHidden/>
+    <w:unhideWhenUsed/>
+  </w:style>
+  <w:style w:type="paragraph" w:styleId="BalloonText">
+    <w:name w:val="Balloon Text"/>
+    <w:basedOn w:val="Normal"/>
+    <w:link w:val="BalloonTextChar"/>
+    <w:uiPriority w:val="99"/>
+    <w:semiHidden/>
+    <w:unhideWhenUsed/>
+    <w:rsid w:val="00CE1785"/>
+    <w:pPr>
+      <w:spacing w:after="0" w:line="240" w:lineRule="auto"/>
+    </w:pPr>
+    <w:rPr>
+      <w:rFonts w:ascii="Lucida Grande" w:hAnsi="Lucida Grande"/>
+      <w:sz w:val="18"/>
+      <w:szCs w:val="18"/>
+    </w:rPr>
+  </w:style>
+  <w:style w:type="character" w:customStyle="1" w:styleId="BalloonTextChar">
+    <w:name w:val="Balloon Text Char"/>
+    <w:basedOn w:val="DefaultParagraphFont"/>
+    <w:link w:val="BalloonText"/>
+    <w:uiPriority w:val="99"/>
+    <w:semiHidden/>
+    <w:rsid w:val="00CE1785"/>
+    <w:rPr>
+      <w:rFonts w:ascii="Lucida Grande" w:hAnsi="Lucida Grande"/>
+      <w:sz w:val="18"/>
+      <w:szCs w:val="18"/>
+    </w:rPr>
+  </w:style>
+</w:styles>
+</file>
+
+<file path=word/stylesWithEffects.xml><?xml version="1.0" encoding="utf-8"?>
+<w:styles xmlns:wpc="http://schemas.microsoft.com/office/word/2010/wordprocessingCanvas" xmlns:mo="http://schemas.microsoft.com/office/mac/office/2008/main" xmlns:mc="http://schemas.openxmlformats.org/markup-compatibility/2006" xmlns:mv="urn:schemas-microsoft-com:mac:vml" xmlns:o="urn:schemas-microsoft-com:office:office" xmlns:r="http://schemas.openxmlformats.org/officeDocument/2006/relationships" xmlns:m="http://schemas.openxmlformats.org/officeDocument/2006/math" xmlns:v="urn:schemas-microsoft-com:vml" xmlns:wp14="http://schemas.microsoft.com/office/word/2010/wordprocessingDrawing" xmlns:wp="http://schemas.openxmlformats.org/drawingml/2006/wordprocessingDrawing" xmlns:w10="urn:schemas-microsoft-com:office:word" xmlns:w="http://schemas.openxmlformats.org/wordprocessingml/2006/main" xmlns:w14="http://schemas.microsoft.com/office/word/2010/wordml" xmlns:wpg="http://schemas.microsoft.com/office/word/2010/wordprocessingGroup" xmlns:wpi="http://schemas.microsoft.com/office/word/2010/wordprocessingInk" xmlns:wne="http://schemas.microsoft.com/office/word/2006/wordml" xmlns:wps="http://schemas.microsoft.com/office/word/2010/wordprocessingShape" mc:Ignorable="w14 wp14">
+  <w:docDefaults>
+    <w:rPrDefault>
+      <w:rPr>
+        <w:rFonts w:asciiTheme="minorHAnsi" w:eastAsiaTheme="minorHAnsi" w:hAnsiTheme="minorHAnsi" w:cstheme="minorBidi"/>
+        <w:sz w:val="22"/>
+        <w:szCs w:val="22"/>
+        <w:lang w:val="en-CA" w:eastAsia="en-US" w:bidi="ar-SA"/>
+      </w:rPr>
+    </w:rPrDefault>
+    <w:pPrDefault>
+      <w:pPr>
+        <w:spacing w:after="160" w:line="259" w:lineRule="auto"/>
+      </w:pPr>
+    </w:pPrDefault>
+  </w:docDefaults>
+  <w:latentStyles w:defLockedState="0" w:defUIPriority="99" w:defSemiHidden="1" w:defUnhideWhenUsed="1" w:defQFormat="0" w:count="276">
+    <w:lsdException w:name="Normal" w:semiHidden="0" w:uiPriority="0" w:unhideWhenUsed="0" w:qFormat="1"/>
+    <w:lsdException w:name="heading 1" w:semiHidden="0" w:uiPriority="9" w:unhideWhenUsed="0" w:qFormat="1"/>
+    <w:lsdException w:name="heading 2" w:uiPriority="9" w:qFormat="1"/>
+    <w:lsdException w:name="heading 3" w:uiPriority="9" w:qFormat="1"/>
+    <w:lsdException w:name="heading 4" w:uiPriority="9" w:qFormat="1"/>
+    <w:lsdException w:name="heading 5" w:uiPriority="9" w:qFormat="1"/>
+    <w:lsdException w:name="heading 6" w:uiPriority="9" w:qFormat="1"/>
+    <w:lsdException w:name="heading 7" w:uiPriority="9" w:qFormat="1"/>
+    <w:lsdException w:name="heading 8" w:uiPriority="9" w:qFormat="1"/>
+    <w:lsdException w:name="heading 9" w:uiPriority="9" w:qFormat="1"/>
+    <w:lsdException w:name="toc 1" w:uiPriority="39"/>
+    <w:lsdException w:name="toc 2" w:uiPriority="39"/>
+    <w:lsdException w:name="toc 3" w:uiPriority="39"/>
+    <w:lsdException w:name="toc 4" w:uiPriority="39"/>
+    <w:lsdException w:name="toc 5" w:uiPriority="39"/>
+    <w:lsdException w:name="toc 6" w:uiPriority="39"/>
+    <w:lsdException w:name="toc 7" w:uiPriority="39"/>
+    <w:lsdException w:name="toc 8" w:uiPriority="39"/>
+    <w:lsdException w:name="toc 9" w:uiPriority="39"/>
+    <w:lsdException w:name="caption" w:uiPriority="35" w:qFormat="1"/>
+    <w:lsdException w:name="Title" w:semiHidden="0" w:uiPriority="10" w:unhideWhenUsed="0" w:qFormat="1"/>
+    <w:lsdException w:name="Default Paragraph Font" w:uiPriority="1"/>
+    <w:lsdException w:name="Subtitle" w:semiHidden="0" w:uiPriority="11" w:unhideWhenUsed="0" w:qFormat="1"/>
+    <w:lsdException w:name="Strong" w:semiHidden="0" w:uiPriority="22" w:unhideWhenUsed="0" w:qFormat="1"/>
+    <w:lsdException w:name="Emphasis" w:semiHidden="0" w:uiPriority="20" w:unhideWhenUsed="0" w:qFormat="1"/>
+    <w:lsdException w:name="Table Grid" w:semiHidden="0" w:uiPriority="39" w:unhideWhenUsed="0"/>
+    <w:lsdException w:name="Note Level 1" w:semiHidden="0" w:unhideWhenUsed="0"/>
+    <w:lsdException w:name="Note Level 2" w:semiHidden="0" w:unhideWhenUsed="0"/>
+    <w:lsdException w:name="Note Level 3" w:semiHidden="0" w:unhideWhenUsed="0"/>
+    <w:lsdException w:name="Note Level 4" w:semiHidden="0" w:unhideWhenUsed="0"/>
+    <w:lsdException w:name="Note Level 5" w:semiHidden="0" w:unhideWhenUsed="0"/>
+    <w:lsdException w:name="Note Level 6" w:semiHidden="0" w:unhideWhenUsed="0"/>
+    <w:lsdException w:name="Note Level 7" w:semiHidden="0" w:unhideWhenUsed="0"/>
+    <w:lsdException w:name="Note Level 8" w:semiHidden="0" w:unhideWhenUsed="0"/>
+    <w:lsdException w:name="Note Level 9" w:semiHidden="0" w:unhideWhenUsed="0"/>
+    <w:lsdException w:name="Placeholder Text" w:unhideWhenUsed="0"/>
+    <w:lsdException w:name="No Spacing" w:semiHidden="0" w:uiPriority="1" w:unhideWhenUsed="0" w:qFormat="1"/>
+    <w:lsdException w:name="Light Shading" w:semiHidden="0" w:uiPriority="60" w:unhideWhenUsed="0"/>
+    <w:lsdException w:name="Light List" w:semiHidden="0" w:uiPriority="61" w:unhideWhenUsed="0"/>
+    <w:lsdException w:name="Light Grid" w:semiHidden="0" w:uiPriority="62" w:unhideWhenUsed="0"/>
+    <w:lsdException w:name="Medium Shading 1" w:semiHidden="0" w:uiPriority="63" w:unhideWhenUsed="0"/>
+    <w:lsdException w:name="Medium Shading 2" w:semiHidden="0" w:uiPriority="64" w:unhideWhenUsed="0"/>
+    <w:lsdException w:name="Medium List 1" w:semiHidden="0" w:uiPriority="65" w:unhideWhenUsed="0"/>
+    <w:lsdException w:name="Medium List 2" w:semiHidden="0" w:uiPriority="66" w:unhideWhenUsed="0"/>
+    <w:lsdException w:name="Medium Grid 1" w:semiHidden="0" w:uiPriority="67" w:unhideWhenUsed="0"/>
+    <w:lsdException w:name="Medium Grid 2" w:semiHidden="0" w:uiPriority="68" w:unhideWhenUsed="0"/>
+    <w:lsdException w:name="Medium Grid 3" w:semiHidden="0" w:uiPriority="69" w:unhideWhenUsed="0"/>
+    <w:lsdException w:name="Dark List" w:semiHidden="0" w:uiPriority="70" w:unhideWhenUsed="0"/>
+    <w:lsdException w:name="Colorful Shading" w:semiHidden="0" w:uiPriority="71" w:unhideWhenUsed="0"/>
+    <w:lsdException w:name="Colorful List" w:semiHidden="0" w:uiPriority="72" w:unhideWhenUsed="0"/>
+    <w:lsdException w:name="Colorful Grid" w:semiHidden="0" w:uiPriority="73" w:unhideWhenUsed="0"/>
+    <w:lsdException w:name="Light Shading Accent 1" w:semiHidden="0" w:uiPriority="60" w:unhideWhenUsed="0"/>
+    <w:lsdException w:name="Light List Accent 1" w:semiHidden="0" w:uiPriority="61" w:unhideWhenUsed="0"/>
+    <w:lsdException w:name="Light Grid Accent 1" w:semiHidden="0" w:uiPriority="62" w:unhideWhenUsed="0"/>
+    <w:lsdException w:name="Medium Shading 1 Accent 1" w:semiHidden="0" w:uiPriority="63" w:unhideWhenUsed="0"/>
+    <w:lsdException w:name="Medium Shading 2 Accent 1" w:semiHidden="0" w:uiPriority="64" w:unhideWhenUsed="0"/>
+    <w:lsdException w:name="Medium List 1 Accent 1" w:semiHidden="0" w:uiPriority="65" w:unhideWhenUsed="0"/>
+    <w:lsdException w:name="Revision" w:unhideWhenUsed="0"/>
+    <w:lsdException w:name="List Paragraph" w:semiHidden="0" w:uiPriority="34" w:unhideWhenUsed="0" w:qFormat="1"/>
+    <w:lsdException w:name="Quote" w:semiHidden="0" w:uiPriority="29" w:unhideWhenUsed="0" w:qFormat="1"/>
+    <w:lsdException w:name="Intense Quote" w:semiHidden="0" w:uiPriority="30" w:unhideWhenUsed="0" w:qFormat="1"/>
+    <w:lsdException w:name="Medium List 2 Accent 1" w:semiHidden="0" w:uiPriority="66" w:unhideWhenUsed="0"/>
+    <w:lsdException w:name="Medium Grid 1 Accent 1" w:semiHidden="0" w:uiPriority="67" w:unhideWhenUsed="0"/>
+    <w:lsdException w:name="Medium Grid 2 Accent 1" w:semiHidden="0" w:uiPriority="68" w:unhideWhenUsed="0"/>
+    <w:lsdException w:name="Medium Grid 3 Accent 1" w:semiHidden="0" w:uiPriority="69" w:unhideWhenUsed="0"/>
+    <w:lsdException w:name="Dark List Accent 1" w:semiHidden="0" w:uiPriority="70" w:unhideWhenUsed="0"/>
+    <w:lsdException w:name="Colorful Shading Accent 1" w:semiHidden="0" w:uiPriority="71" w:unhideWhenUsed="0"/>
+    <w:lsdException w:name="Colorful List Accent 1" w:semiHidden="0" w:uiPriority="72" w:unhideWhenUsed="0"/>
+    <w:lsdException w:name="Colorful Grid Accent 1" w:semiHidden="0" w:uiPriority="73" w:unhideWhenUsed="0"/>
+    <w:lsdException w:name="Light Shading Accent 2" w:semiHidden="0" w:uiPriority="60" w:unhideWhenUsed="0"/>
+    <w:lsdException w:name="Light List Accent 2" w:semiHidden="0" w:uiPriority="61" w:unhideWhenUsed="0"/>
+    <w:lsdException w:name="Light Grid Accent 2" w:semiHidden="0" w:uiPriority="62" w:unhideWhenUsed="0"/>
+    <w:lsdException w:name="Medium Shading 1 Accent 2" w:semiHidden="0" w:uiPriority="63" w:unhideWhenUsed="0"/>
+    <w:lsdException w:name="Medium Shading 2 Accent 2" w:semiHidden="0" w:uiPriority="64" w:unhideWhenUsed="0"/>
+    <w:lsdException w:name="Medium List 1 Accent 2" w:semiHidden="0" w:uiPriority="65" w:unhideWhenUsed="0"/>
+    <w:lsdException w:name="Medium List 2 Accent 2" w:semiHidden="0" w:uiPriority="66" w:unhideWhenUsed="0"/>
+    <w:lsdException w:name="Medium Grid 1 Accent 2" w:semiHidden="0" w:uiPriority="67" w:unhideWhenUsed="0"/>
+    <w:lsdException w:name="Medium Grid 2 Accent 2" w:semiHidden="0" w:uiPriority="68" w:unhideWhenUsed="0"/>
+    <w:lsdException w:name="Medium Grid 3 Accent 2" w:semiHidden="0" w:uiPriority="69" w:unhideWhenUsed="0"/>
+    <w:lsdException w:name="Dark List Accent 2" w:semiHidden="0" w:uiPriority="70" w:unhideWhenUsed="0"/>
+    <w:lsdException w:name="Colorful Shading Accent 2" w:semiHidden="0" w:uiPriority="71" w:unhideWhenUsed="0"/>
+    <w:lsdException w:name="Colorful List Accent 2" w:semiHidden="0" w:uiPriority="72" w:unhideWhenUsed="0"/>
+    <w:lsdException w:name="Colorful Grid Accent 2" w:semiHidden="0" w:uiPriority="73" w:unhideWhenUsed="0"/>
+    <w:lsdException w:name="Light Shading Accent 3" w:semiHidden="0" w:uiPriority="60" w:unhideWhenUsed="0"/>
+    <w:lsdException w:name="Light List Accent 3" w:semiHidden="0" w:uiPriority="61" w:unhideWhenUsed="0"/>
+    <w:lsdException w:name="Light Grid Accent 3" w:semiHidden="0" w:uiPriority="62" w:unhideWhenUsed="0"/>
+    <w:lsdException w:name="Medium Shading 1 Accent 3" w:semiHidden="0" w:uiPriority="63" w:unhideWhenUsed="0"/>
+    <w:lsdException w:name="Medium Shading 2 Accent 3" w:semiHidden="0" w:uiPriority="64" w:unhideWhenUsed="0"/>
+    <w:lsdException w:name="Medium List 1 Accent 3" w:semiHidden="0" w:uiPriority="65" w:unhideWhenUsed="0"/>
+    <w:lsdException w:name="Medium List 2 Accent 3" w:semiHidden="0" w:uiPriority="66" w:unhideWhenUsed="0"/>
+    <w:lsdException w:name="Medium Grid 1 Accent 3" w:semiHidden="0" w:uiPriority="67" w:unhideWhenUsed="0"/>
+    <w:lsdException w:name="Medium Grid 2 Accent 3" w:semiHidden="0" w:uiPriority="68" w:unhideWhenUsed="0"/>
+    <w:lsdException w:name="Medium Grid 3 Accent 3" w:semiHidden="0" w:uiPriority="69" w:unhideWhenUsed="0"/>
+    <w:lsdException w:name="Dark List Accent 3" w:semiHidden="0" w:uiPriority="70" w:unhideWhenUsed="0"/>
+    <w:lsdException w:name="Colorful Shading Accent 3" w:semiHidden="0" w:uiPriority="71" w:unhideWhenUsed="0"/>
+    <w:lsdException w:name="Colorful List Accent 3" w:semiHidden="0" w:uiPriority="72" w:unhideWhenUsed="0"/>
+    <w:lsdException w:name="Colorful Grid Accent 3" w:semiHidden="0" w:uiPriority="73" w:unhideWhenUsed="0"/>
+    <w:lsdException w:name="Light Shading Accent 4" w:semiHidden="0" w:uiPriority="60" w:unhideWhenUsed="0"/>
+    <w:lsdException w:name="Light List Accent 4" w:semiHidden="0" w:uiPriority="61" w:unhideWhenUsed="0"/>
+    <w:lsdException w:name="Light Grid Accent 4" w:semiHidden="0" w:uiPriority="62" w:unhideWhenUsed="0"/>
+    <w:lsdException w:name="Medium Shading 1 Accent 4" w:semiHidden="0" w:uiPriority="63" w:unhideWhenUsed="0"/>
+    <w:lsdException w:name="Medium Shading 2 Accent 4" w:semiHidden="0" w:uiPriority="64" w:unhideWhenUsed="0"/>
+    <w:lsdException w:name="Medium List 1 Accent 4" w:semiHidden="0" w:uiPriority="65" w:unhideWhenUsed="0"/>
+    <w:lsdException w:name="Medium List 2 Accent 4" w:semiHidden="0" w:uiPriority="66" w:unhideWhenUsed="0"/>
+    <w:lsdException w:name="Medium Grid 1 Accent 4" w:semiHidden="0" w:uiPriority="67" w:unhideWhenUsed="0"/>
+    <w:lsdException w:name="Medium Grid 2 Accent 4" w:semiHidden="0" w:uiPriority="68" w:unhideWhenUsed="0"/>
+    <w:lsdException w:name="Medium Grid 3 Accent 4" w:semiHidden="0" w:uiPriority="69" w:unhideWhenUsed="0"/>
+    <w:lsdException w:name="Dark List Accent 4" w:semiHidden="0" w:uiPriority="70" w:unhideWhenUsed="0"/>
+    <w:lsdException w:name="Colorful Shading Accent 4" w:semiHidden="0" w:uiPriority="71" w:unhideWhenUsed="0"/>
+    <w:lsdException w:name="Colorful List Accent 4" w:semiHidden="0" w:uiPriority="72" w:unhideWhenUsed="0"/>
+    <w:lsdException w:name="Colorful Grid Accent 4" w:semiHidden="0" w:uiPriority="73" w:unhideWhenUsed="0"/>
+    <w:lsdException w:name="Light Shading Accent 5" w:semiHidden="0" w:uiPriority="60" w:unhideWhenUsed="0"/>
+    <w:lsdException w:name="Light List Accent 5" w:semiHidden="0" w:uiPriority="61" w:unhideWhenUsed="0"/>
+    <w:lsdException w:name="Light Grid Accent 5" w:semiHidden="0" w:uiPriority="62" w:unhideWhenUsed="0"/>
+    <w:lsdException w:name="Medium Shading 1 Accent 5" w:semiHidden="0" w:uiPriority="63" w:unhideWhenUsed="0"/>
+    <w:lsdException w:name="Medium Shading 2 Accent 5" w:semiHidden="0" w:uiPriority="64" w:unhideWhenUsed="0"/>
+    <w:lsdException w:name="Medium List 1 Accent 5" w:semiHidden="0" w:uiPriority="65" w:unhideWhenUsed="0"/>
+    <w:lsdException w:name="Medium List 2 Accent 5" w:semiHidden="0" w:uiPriority="66" w:unhideWhenUsed="0"/>
+    <w:lsdException w:name="Medium Grid 1 Accent 5" w:semiHidden="0" w:uiPriority="67" w:unhideWhenUsed="0"/>
+    <w:lsdException w:name="Medium Grid 2 Accent 5" w:semiHidden="0" w:uiPriority="68" w:unhideWhenUsed="0"/>
+    <w:lsdException w:name="Medium Grid 3 Accent 5" w:semiHidden="0" w:uiPriority="69" w:unhideWhenUsed="0"/>
+    <w:lsdException w:name="Dark List Accent 5" w:semiHidden="0" w:uiPriority="70" w:unhideWhenUsed="0"/>
+    <w:lsdException w:name="Colorful Shading Accent 5" w:semiHidden="0" w:uiPriority="71" w:unhideWhenUsed="0"/>
+    <w:lsdException w:name="Colorful List Accent 5" w:semiHidden="0" w:uiPriority="72" w:unhideWhenUsed="0"/>
+    <w:lsdException w:name="Colorful Grid Accent 5" w:semiHidden="0" w:uiPriority="73" w:unhideWhenUsed="0"/>
+    <w:lsdException w:name="Light Shading Accent 6" w:semiHidden="0" w:uiPriority="60" w:unhideWhenUsed="0"/>
+    <w:lsdException w:name="Light List Accent 6" w:semiHidden="0" w:uiPriority="61" w:unhideWhenUsed="0"/>
+    <w:lsdException w:name="Light Grid Accent 6" w:semiHidden="0" w:uiPriority="62" w:unhideWhenUsed="0"/>
+    <w:lsdException w:name="Medium Shading 1 Accent 6" w:semiHidden="0" w:uiPriority="63" w:unhideWhenUsed="0"/>
+    <w:lsdException w:name="Medium Shading 2 Accent 6" w:semiHidden="0" w:uiPriority="64" w:unhideWhenUsed="0"/>
+    <w:lsdException w:name="Medium List 1 Accent 6" w:semiHidden="0" w:uiPriority="65" w:unhideWhenUsed="0"/>
+    <w:lsdException w:name="Medium List 2 Accent 6" w:semiHidden="0" w:uiPriority="66" w:unhideWhenUsed="0"/>
+    <w:lsdException w:name="Medium Grid 1 Accent 6" w:semiHidden="0" w:uiPriority="67" w:unhideWhenUsed="0"/>
+    <w:lsdException w:name="Medium Grid 2 Accent 6" w:semiHidden="0" w:uiPriority="68" w:unhideWhenUsed="0"/>
+    <w:lsdException w:name="Medium Grid 3 Accent 6" w:semiHidden="0" w:uiPriority="69" w:unhideWhenUsed="0"/>
+    <w:lsdException w:name="Dark List Accent 6" w:semiHidden="0" w:uiPriority="70" w:unhideWhenUsed="0"/>
+    <w:lsdException w:name="Colorful Shading Accent 6" w:semiHidden="0" w:uiPriority="71" w:unhideWhenUsed="0"/>
+    <w:lsdException w:name="Colorful List Accent 6" w:semiHidden="0" w:uiPriority="72" w:unhideWhenUsed="0"/>
+    <w:lsdException w:name="Colorful Grid Accent 6" w:semiHidden="0" w:uiPriority="73" w:unhideWhenUsed="0"/>
+    <w:lsdException w:name="Subtle Emphasis" w:semiHidden="0" w:uiPriority="19" w:unhideWhenUsed="0" w:qFormat="1"/>
+    <w:lsdException w:name="Intense Emphasis" w:semiHidden="0" w:uiPriority="21" w:unhideWhenUsed="0" w:qFormat="1"/>
+    <w:lsdException w:name="Subtle Reference" w:semiHidden="0" w:uiPriority="31" w:unhideWhenUsed="0" w:qFormat="1"/>
+    <w:lsdException w:name="Intense Reference" w:semiHidden="0" w:uiPriority="32" w:unhideWhenUsed="0" w:qFormat="1"/>
+    <w:lsdException w:name="Book Title" w:semiHidden="0" w:uiPriority="33" w:unhideWhenUsed="0" w:qFormat="1"/>
+    <w:lsdException w:name="Bibliography" w:uiPriority="37"/>
+    <w:lsdException w:name="TOC Heading" w:uiPriority="39" w:qFormat="1"/>
   </w:latentStyles>
   <w:style w:type="paragraph" w:default="1" w:styleId="Normal">
     <w:name w:val="Normal"/>
@@ -4613,7 +4677,7 @@
   <a:extraClrSchemeLst/>
   <a:extLst>
     <a:ext uri="{05A4C25C-085E-4340-85A3-A5531E510DB2}">
-      <thm15:themeFamily xmlns:thm15="http://schemas.microsoft.com/office/thememl/2012/main" name="Office Theme" id="{62F939B6-93AF-4DB8-9C6B-D6C7DFDC589F}" vid="{4A3C46E8-61CC-4603-A589-7422A47A8E4A}"/>
+      <thm15:themeFamily xmlns:thm15="http://schemas.microsoft.com/office/thememl/2012/main" xmlns="" name="Office Theme" id="{62F939B6-93AF-4DB8-9C6B-D6C7DFDC589F}" vid="{4A3C46E8-61CC-4603-A589-7422A47A8E4A}"/>
     </a:ext>
   </a:extLst>
 </a:theme>

</xml_diff>